<commit_message>
Adds project infos for games
</commit_message>
<xml_diff>
--- a/public/files/MyResume.docx
+++ b/public/files/MyResume.docx
@@ -891,20 +891,7 @@
                 <w:szCs w:val="18"/>
                 <w:lang w:bidi="ta-IN"/>
               </w:rPr>
-              <w:t>orked on the Andr</w:t>
-            </w:r>
-            <w:bookmarkStart w:id="0" w:name="_GoBack"/>
-            <w:bookmarkEnd w:id="0"/>
-            <w:r>
-              <w:rPr>
-                <w:rFonts w:ascii="Source Sans Pro Light" w:hAnsi="Source Sans Pro Light" w:cs="OpenSans-Light"/>
-                <w:color w:val="0D0D0D" w:themeColor="text1" w:themeTint="F2"/>
-                <w:kern w:val="0"/>
-                <w:sz w:val="18"/>
-                <w:szCs w:val="18"/>
-                <w:lang w:bidi="ta-IN"/>
-              </w:rPr>
-              <w:t>oid version of this app in 2017</w:t>
+              <w:t>orked on the Android version of this app in 2017</w:t>
             </w:r>
             <w:r>
               <w:rPr>
@@ -2794,7 +2781,53 @@
                         <w:szCs w:val="18"/>
                         <w:lang w:bidi="ta-IN"/>
                       </w:rPr>
-                      <w:t xml:space="preserve"> on this 3D third-person game where the player is a Mage and uses lightning powers to teleport to places and attack enemies. Worked on AI, Lighting Teleportation and Cameras.</w:t>
+                      <w:t xml:space="preserve"> on this 3D third-person game</w:t>
+                    </w:r>
+                    <w:r>
+                      <w:rPr>
+                        <w:rFonts w:ascii="Source Sans Pro Light" w:hAnsi="Source Sans Pro Light" w:cs="OpenSans-Light"/>
+                        <w:color w:val="0D0D0D" w:themeColor="text1" w:themeTint="F2"/>
+                        <w:kern w:val="0"/>
+                        <w:sz w:val="18"/>
+                        <w:szCs w:val="18"/>
+                        <w:lang w:bidi="ta-IN"/>
+                      </w:rPr>
+                      <w:t xml:space="preserve"> during Global Game Jam 2018</w:t>
+                    </w:r>
+                    <w:r>
+                      <w:rPr>
+                        <w:rFonts w:ascii="Source Sans Pro Light" w:hAnsi="Source Sans Pro Light" w:cs="OpenSans-Light"/>
+                        <w:color w:val="0D0D0D" w:themeColor="text1" w:themeTint="F2"/>
+                        <w:kern w:val="0"/>
+                        <w:sz w:val="18"/>
+                        <w:szCs w:val="18"/>
+                        <w:lang w:bidi="ta-IN"/>
+                      </w:rPr>
+                      <w:t xml:space="preserve"> where the player is a Mage and uses lightning powers to teleport to places and attack enemies. Worked on AI, Light</w:t>
+                    </w:r>
+                    <w:r>
+                      <w:rPr>
+                        <w:rFonts w:ascii="Source Sans Pro Light" w:hAnsi="Source Sans Pro Light" w:cs="OpenSans-Light"/>
+                        <w:color w:val="0D0D0D" w:themeColor="text1" w:themeTint="F2"/>
+                        <w:kern w:val="0"/>
+                        <w:sz w:val="18"/>
+                        <w:szCs w:val="18"/>
+                        <w:lang w:bidi="ta-IN"/>
+                      </w:rPr>
+                      <w:t>n</w:t>
+                    </w:r>
+                    <w:bookmarkStart w:id="0" w:name="_GoBack"/>
+                    <w:bookmarkEnd w:id="0"/>
+                    <w:r>
+                      <w:rPr>
+                        <w:rFonts w:ascii="Source Sans Pro Light" w:hAnsi="Source Sans Pro Light" w:cs="OpenSans-Light"/>
+                        <w:color w:val="0D0D0D" w:themeColor="text1" w:themeTint="F2"/>
+                        <w:kern w:val="0"/>
+                        <w:sz w:val="18"/>
+                        <w:szCs w:val="18"/>
+                        <w:lang w:bidi="ta-IN"/>
+                      </w:rPr>
+                      <w:t>ing Teleportation and Cameras.</w:t>
                     </w:r>
                     <w:r>
                       <w:rPr>
@@ -6218,8 +6251,8 @@
     <w:rsid w:val="007302A0"/>
     <w:rsid w:val="009A33B4"/>
     <w:rsid w:val="009A7718"/>
+    <w:rsid w:val="00A12FE6"/>
     <w:rsid w:val="00BA3E1E"/>
-    <w:rsid w:val="00C72FAA"/>
     <w:rsid w:val="00C95F5E"/>
     <w:rsid w:val="00DF4706"/>
     <w:rsid w:val="00F228BB"/>
@@ -7731,7 +7764,7 @@
 </file>
 
 <file path=customXml/itemProps3.xml><?xml version="1.0" encoding="utf-8"?>
-<ds:datastoreItem xmlns:ds="http://schemas.openxmlformats.org/officeDocument/2006/customXml" ds:itemID="{1B348790-7098-48F8-B57B-574A105F1372}">
+<ds:datastoreItem xmlns:ds="http://schemas.openxmlformats.org/officeDocument/2006/customXml" ds:itemID="{9937E4C4-E2DC-4CA8-85F2-2C78171B5722}">
   <ds:schemaRefs>
     <ds:schemaRef ds:uri="http://schemas.openxmlformats.org/officeDocument/2006/bibliography"/>
   </ds:schemaRefs>

</xml_diff>

<commit_message>
Updates Resume and transcript
</commit_message>
<xml_diff>
--- a/public/files/MyResume.docx
+++ b/public/files/MyResume.docx
@@ -312,7 +312,7 @@
                         <w:szCs w:val="18"/>
                         <w:lang w:bidi="ta-IN"/>
                       </w:rPr>
-                      <w:t>Junior</w:t>
+                      <w:t>Senior</w:t>
                     </w:r>
                     <w:r>
                       <w:rPr>
@@ -373,11 +373,9 @@
                         <w:szCs w:val="18"/>
                         <w:lang w:bidi="ta-IN"/>
                       </w:rPr>
-                      <w:t>6</w:t>
+                      <w:t>7</w:t>
                     </w:r>
                   </w:p>
-                  <w:bookmarkStart w:id="0" w:name="_GoBack" w:displacedByCustomXml="next"/>
-                  <w:bookmarkEnd w:id="0" w:displacedByCustomXml="next"/>
                 </w:sdtContent>
               </w:sdt>
             </w:sdtContent>
@@ -442,7 +440,79 @@
                 <w:szCs w:val="18"/>
                 <w14:ligatures w14:val="none"/>
               </w:rPr>
-              <w:t>Computer Science 1, Computer Science 2, Data Structures and Algorithms, Computer Architecture, Programming Languages &amp; Compilers, High Level Language, Operating Systems, Advanced Unix/Linux, VR Workshop.</w:t>
+              <w:t>Computer Science 1, Computer Science 2, Data Structures and Algorithms, Computer Architecture, Programming Languages &amp; Compilers,</w:t>
+            </w:r>
+            <w:r>
+              <w:rPr>
+                <w:rFonts w:ascii="Source Sans Pro Light" w:eastAsiaTheme="minorEastAsia" w:hAnsi="Source Sans Pro Light" w:cstheme="minorBidi"/>
+                <w:bCs w:val="0"/>
+                <w:caps w:val="0"/>
+                <w:color w:val="000000" w:themeColor="text1"/>
+                <w:sz w:val="18"/>
+                <w:szCs w:val="18"/>
+                <w14:ligatures w14:val="none"/>
+              </w:rPr>
+              <w:t xml:space="preserve"> </w:t>
+            </w:r>
+            <w:r>
+              <w:rPr>
+                <w:rFonts w:ascii="Source Sans Pro Light" w:eastAsiaTheme="minorEastAsia" w:hAnsi="Source Sans Pro Light" w:cstheme="minorBidi"/>
+                <w:bCs w:val="0"/>
+                <w:caps w:val="0"/>
+                <w:color w:val="000000" w:themeColor="text1"/>
+                <w:sz w:val="18"/>
+                <w:szCs w:val="18"/>
+                <w14:ligatures w14:val="none"/>
+              </w:rPr>
+              <w:t>Assembler &amp; Machine</w:t>
+            </w:r>
+            <w:r>
+              <w:rPr>
+                <w:rFonts w:ascii="Source Sans Pro Light" w:eastAsiaTheme="minorEastAsia" w:hAnsi="Source Sans Pro Light" w:cstheme="minorBidi"/>
+                <w:bCs w:val="0"/>
+                <w:caps w:val="0"/>
+                <w:color w:val="000000" w:themeColor="text1"/>
+                <w:sz w:val="18"/>
+                <w:szCs w:val="18"/>
+                <w14:ligatures w14:val="none"/>
+              </w:rPr>
+              <w:t xml:space="preserve"> Language,</w:t>
+            </w:r>
+            <w:r>
+              <w:rPr>
+                <w:rFonts w:ascii="Source Sans Pro Light" w:eastAsiaTheme="minorEastAsia" w:hAnsi="Source Sans Pro Light" w:cstheme="minorBidi"/>
+                <w:bCs w:val="0"/>
+                <w:caps w:val="0"/>
+                <w:color w:val="000000" w:themeColor="text1"/>
+                <w:sz w:val="18"/>
+                <w:szCs w:val="18"/>
+                <w14:ligatures w14:val="none"/>
+              </w:rPr>
+              <w:t xml:space="preserve"> High Level Language, Operating Systems, Advanced Unix/Linux, </w:t>
+            </w:r>
+            <w:r>
+              <w:rPr>
+                <w:rFonts w:ascii="Source Sans Pro Light" w:eastAsiaTheme="minorEastAsia" w:hAnsi="Source Sans Pro Light" w:cstheme="minorBidi"/>
+                <w:bCs w:val="0"/>
+                <w:caps w:val="0"/>
+                <w:color w:val="000000" w:themeColor="text1"/>
+                <w:sz w:val="18"/>
+                <w:szCs w:val="18"/>
+                <w14:ligatures w14:val="none"/>
+              </w:rPr>
+              <w:t xml:space="preserve">Computer Graphics, </w:t>
+            </w:r>
+            <w:r>
+              <w:rPr>
+                <w:rFonts w:ascii="Source Sans Pro Light" w:eastAsiaTheme="minorEastAsia" w:hAnsi="Source Sans Pro Light" w:cstheme="minorBidi"/>
+                <w:bCs w:val="0"/>
+                <w:caps w:val="0"/>
+                <w:color w:val="000000" w:themeColor="text1"/>
+                <w:sz w:val="18"/>
+                <w:szCs w:val="18"/>
+                <w14:ligatures w14:val="none"/>
+              </w:rPr>
+              <w:t>VR Workshop.</w:t>
             </w:r>
           </w:p>
         </w:tc>
@@ -665,7 +735,29 @@
                 <w:szCs w:val="18"/>
                 <w:lang w:bidi="ta-IN"/>
               </w:rPr>
-              <w:t xml:space="preserve"> which converts KML files from Google Maps into </w:t>
+              <w:t xml:space="preserve"> </w:t>
+            </w:r>
+            <w:r>
+              <w:rPr>
+                <w:rFonts w:ascii="Source Sans Pro Light" w:hAnsi="Source Sans Pro Light" w:cs="OpenSans-Light"/>
+                <w:color w:val="0D0D0D" w:themeColor="text1" w:themeTint="F2"/>
+                <w:kern w:val="0"/>
+                <w:sz w:val="18"/>
+                <w:szCs w:val="18"/>
+                <w:lang w:bidi="ta-IN"/>
+              </w:rPr>
+              <w:t>that</w:t>
+            </w:r>
+            <w:r>
+              <w:rPr>
+                <w:rFonts w:ascii="Source Sans Pro Light" w:hAnsi="Source Sans Pro Light" w:cs="OpenSans-Light"/>
+                <w:color w:val="0D0D0D" w:themeColor="text1" w:themeTint="F2"/>
+                <w:kern w:val="0"/>
+                <w:sz w:val="18"/>
+                <w:szCs w:val="18"/>
+                <w:lang w:bidi="ta-IN"/>
+              </w:rPr>
+              <w:t xml:space="preserve"> converts KML files from Google Maps into </w:t>
             </w:r>
             <w:r>
               <w:rPr>
@@ -1064,13 +1156,19 @@
                       <w:pStyle w:val="Heading2"/>
                     </w:pPr>
                     <w:r>
-                      <w:t xml:space="preserve">CODE U Program </w:t>
+                      <w:t>Software Development Intern</w:t>
+                    </w:r>
+                    <w:r>
+                      <w:t xml:space="preserve"> </w:t>
                     </w:r>
                     <w:r>
                       <w:t xml:space="preserve">| </w:t>
                     </w:r>
                     <w:r>
-                      <w:t xml:space="preserve">Google </w:t>
+                      <w:t>AUDIBLE</w:t>
+                    </w:r>
+                    <w:r>
+                      <w:t xml:space="preserve"> </w:t>
                     </w:r>
                     <w:r>
                       <w:t xml:space="preserve">| </w:t>
@@ -1079,7 +1177,13 @@
                       <w:rPr>
                         <w:color w:val="767171" w:themeColor="background2" w:themeShade="80"/>
                       </w:rPr>
-                      <w:t>2018</w:t>
+                      <w:t>201</w:t>
+                    </w:r>
+                    <w:r>
+                      <w:rPr>
+                        <w:color w:val="767171" w:themeColor="background2" w:themeShade="80"/>
+                      </w:rPr>
+                      <w:t>9</w:t>
                     </w:r>
                   </w:p>
                   <w:p>
@@ -1102,7 +1206,7 @@
                       <w:rPr>
                         <w:rStyle w:val="SubHeadingChar"/>
                       </w:rPr>
-                      <w:t>Chat App</w:t>
+                      <w:t>ATLAS</w:t>
                     </w:r>
                     <w:r>
                       <w:rPr>
@@ -1148,7 +1252,428 @@
                         <w:szCs w:val="18"/>
                         <w:lang w:bidi="ta-IN"/>
                       </w:rPr>
-                      <w:t xml:space="preserve">Worked on a web-based chat app using Google App Engine along with 3 other teammates under the guidance of a Google Engineer for 12 weeks. </w:t>
+                      <w:t xml:space="preserve">Worked on </w:t>
+                    </w:r>
+                    <w:r>
+                      <w:rPr>
+                        <w:rFonts w:ascii="Source Sans Pro Light" w:hAnsi="Source Sans Pro Light" w:cs="OpenSans-Light"/>
+                        <w:color w:val="0D0D0D" w:themeColor="text1" w:themeTint="F2"/>
+                        <w:kern w:val="0"/>
+                        <w:sz w:val="18"/>
+                        <w:szCs w:val="18"/>
+                        <w:lang w:bidi="ta-IN"/>
+                      </w:rPr>
+                      <w:t>the backend architecture of a web app</w:t>
+                    </w:r>
+                    <w:r>
+                      <w:rPr>
+                        <w:rFonts w:ascii="Source Sans Pro Light" w:hAnsi="Source Sans Pro Light" w:cs="OpenSans-Light"/>
+                        <w:color w:val="0D0D0D" w:themeColor="text1" w:themeTint="F2"/>
+                        <w:kern w:val="0"/>
+                        <w:sz w:val="18"/>
+                        <w:szCs w:val="18"/>
+                        <w:lang w:bidi="ta-IN"/>
+                      </w:rPr>
+                      <w:t xml:space="preserve"> </w:t>
+                    </w:r>
+                    <w:r>
+                      <w:rPr>
+                        <w:rFonts w:ascii="Source Sans Pro Light" w:hAnsi="Source Sans Pro Light" w:cs="OpenSans-Light"/>
+                        <w:color w:val="0D0D0D" w:themeColor="text1" w:themeTint="F2"/>
+                        <w:kern w:val="0"/>
+                        <w:sz w:val="18"/>
+                        <w:szCs w:val="18"/>
+                        <w:lang w:bidi="ta-IN"/>
+                      </w:rPr>
+                      <w:t>using various AWS Services (</w:t>
+                    </w:r>
+                    <w:r>
+                      <w:rPr>
+                        <w:rFonts w:ascii="Source Sans Pro Light" w:hAnsi="Source Sans Pro Light" w:cs="OpenSans-Light"/>
+                        <w:color w:val="0D0D0D" w:themeColor="text1" w:themeTint="F2"/>
+                        <w:kern w:val="0"/>
+                        <w:sz w:val="18"/>
+                        <w:szCs w:val="18"/>
+                        <w:lang w:bidi="ta-IN"/>
+                      </w:rPr>
+                      <w:t xml:space="preserve">SWF, SQS, </w:t>
+                    </w:r>
+                    <w:r>
+                      <w:rPr>
+                        <w:rFonts w:ascii="Source Sans Pro Light" w:hAnsi="Source Sans Pro Light" w:cs="OpenSans-Light"/>
+                        <w:color w:val="0D0D0D" w:themeColor="text1" w:themeTint="F2"/>
+                        <w:kern w:val="0"/>
+                        <w:sz w:val="18"/>
+                        <w:szCs w:val="18"/>
+                        <w:lang w:bidi="ta-IN"/>
+                      </w:rPr>
+                      <w:t xml:space="preserve">SNS, </w:t>
+                    </w:r>
+                    <w:r>
+                      <w:rPr>
+                        <w:rFonts w:ascii="Source Sans Pro Light" w:hAnsi="Source Sans Pro Light" w:cs="OpenSans-Light"/>
+                        <w:color w:val="0D0D0D" w:themeColor="text1" w:themeTint="F2"/>
+                        <w:kern w:val="0"/>
+                        <w:sz w:val="18"/>
+                        <w:szCs w:val="18"/>
+                        <w:lang w:bidi="ta-IN"/>
+                      </w:rPr>
+                      <w:t>S3,</w:t>
+                    </w:r>
+                    <w:r>
+                      <w:rPr>
+                        <w:rFonts w:ascii="Source Sans Pro Light" w:hAnsi="Source Sans Pro Light" w:cs="OpenSans-Light"/>
+                        <w:color w:val="0D0D0D" w:themeColor="text1" w:themeTint="F2"/>
+                        <w:kern w:val="0"/>
+                        <w:sz w:val="18"/>
+                        <w:szCs w:val="18"/>
+                        <w:lang w:bidi="ta-IN"/>
+                      </w:rPr>
+                      <w:t xml:space="preserve"> etc.) as part of the ADAM team </w:t>
+                    </w:r>
+                    <w:r>
+                      <w:rPr>
+                        <w:rFonts w:ascii="Source Sans Pro Light" w:hAnsi="Source Sans Pro Light" w:cs="OpenSans-Light"/>
+                        <w:color w:val="0D0D0D" w:themeColor="text1" w:themeTint="F2"/>
+                        <w:kern w:val="0"/>
+                        <w:sz w:val="18"/>
+                        <w:szCs w:val="18"/>
+                        <w:lang w:bidi="ta-IN"/>
+                      </w:rPr>
+                      <w:t>under the guidance of a</w:t>
+                    </w:r>
+                    <w:r>
+                      <w:rPr>
+                        <w:rFonts w:ascii="Source Sans Pro Light" w:hAnsi="Source Sans Pro Light" w:cs="OpenSans-Light"/>
+                        <w:color w:val="0D0D0D" w:themeColor="text1" w:themeTint="F2"/>
+                        <w:kern w:val="0"/>
+                        <w:sz w:val="18"/>
+                        <w:szCs w:val="18"/>
+                        <w:lang w:bidi="ta-IN"/>
+                      </w:rPr>
+                      <w:t>n</w:t>
+                    </w:r>
+                    <w:r>
+                      <w:rPr>
+                        <w:rFonts w:ascii="Source Sans Pro Light" w:hAnsi="Source Sans Pro Light" w:cs="OpenSans-Light"/>
+                        <w:color w:val="0D0D0D" w:themeColor="text1" w:themeTint="F2"/>
+                        <w:kern w:val="0"/>
+                        <w:sz w:val="18"/>
+                        <w:szCs w:val="18"/>
+                        <w:lang w:bidi="ta-IN"/>
+                      </w:rPr>
+                      <w:t xml:space="preserve"> </w:t>
+                    </w:r>
+                    <w:r>
+                      <w:rPr>
+                        <w:rFonts w:ascii="Source Sans Pro Light" w:hAnsi="Source Sans Pro Light" w:cs="OpenSans-Light"/>
+                        <w:color w:val="0D0D0D" w:themeColor="text1" w:themeTint="F2"/>
+                        <w:kern w:val="0"/>
+                        <w:sz w:val="18"/>
+                        <w:szCs w:val="18"/>
+                        <w:lang w:bidi="ta-IN"/>
+                      </w:rPr>
+                      <w:t xml:space="preserve">Audible </w:t>
+                    </w:r>
+                    <w:r>
+                      <w:rPr>
+                        <w:rFonts w:ascii="Source Sans Pro Light" w:hAnsi="Source Sans Pro Light" w:cs="OpenSans-Light"/>
+                        <w:color w:val="0D0D0D" w:themeColor="text1" w:themeTint="F2"/>
+                        <w:kern w:val="0"/>
+                        <w:sz w:val="18"/>
+                        <w:szCs w:val="18"/>
+                        <w:lang w:bidi="ta-IN"/>
+                      </w:rPr>
+                      <w:t xml:space="preserve">Engineer for 12 weeks. </w:t>
+                    </w:r>
+                  </w:p>
+                  <w:p>
+                    <w:pPr>
+                      <w:pStyle w:val="ResumeText"/>
+                      <w:numPr>
+                        <w:ilvl w:val="0"/>
+                        <w:numId w:val="6"/>
+                      </w:numPr>
+                      <w:autoSpaceDE w:val="0"/>
+                      <w:autoSpaceDN w:val="0"/>
+                      <w:adjustRightInd w:val="0"/>
+                      <w:spacing w:line="360" w:lineRule="auto"/>
+                      <w:ind w:left="1080"/>
+                      <w:rPr>
+                        <w:rFonts w:ascii="Source Sans Pro Light" w:hAnsi="Source Sans Pro Light" w:cstheme="minorHAnsi"/>
+                        <w:color w:val="0D0D0D" w:themeColor="text1" w:themeTint="F2"/>
+                        <w:sz w:val="18"/>
+                        <w:szCs w:val="18"/>
+                      </w:rPr>
+                    </w:pPr>
+                    <w:r>
+                      <w:rPr>
+                        <w:rFonts w:ascii="Source Sans Pro Light" w:hAnsi="Source Sans Pro Light" w:cstheme="minorHAnsi"/>
+                        <w:color w:val="0D0D0D" w:themeColor="text1" w:themeTint="F2"/>
+                        <w:sz w:val="18"/>
+                        <w:szCs w:val="18"/>
+                      </w:rPr>
+                      <w:t>Implemented SWF Error Handling and integrated it with the web app.</w:t>
+                    </w:r>
+                  </w:p>
+                  <w:p>
+                    <w:pPr>
+                      <w:pStyle w:val="ResumeText"/>
+                      <w:numPr>
+                        <w:ilvl w:val="0"/>
+                        <w:numId w:val="6"/>
+                      </w:numPr>
+                      <w:autoSpaceDE w:val="0"/>
+                      <w:autoSpaceDN w:val="0"/>
+                      <w:adjustRightInd w:val="0"/>
+                      <w:spacing w:line="360" w:lineRule="auto"/>
+                      <w:ind w:left="1080"/>
+                      <w:rPr>
+                        <w:rFonts w:ascii="Source Sans Pro Light" w:hAnsi="Source Sans Pro Light" w:cstheme="minorHAnsi"/>
+                        <w:color w:val="0D0D0D" w:themeColor="text1" w:themeTint="F2"/>
+                        <w:sz w:val="18"/>
+                        <w:szCs w:val="18"/>
+                      </w:rPr>
+                    </w:pPr>
+                    <w:r>
+                      <w:rPr>
+                        <w:rFonts w:ascii="Source Sans Pro Light" w:hAnsi="Source Sans Pro Light" w:cstheme="minorHAnsi"/>
+                        <w:color w:val="0D0D0D" w:themeColor="text1" w:themeTint="F2"/>
+                        <w:sz w:val="18"/>
+                        <w:szCs w:val="18"/>
+                      </w:rPr>
+                      <w:t>Tools</w:t>
+                    </w:r>
+                    <w:r>
+                      <w:rPr>
+                        <w:rFonts w:ascii="Source Sans Pro Light" w:hAnsi="Source Sans Pro Light" w:cstheme="minorHAnsi"/>
+                        <w:color w:val="0D0D0D" w:themeColor="text1" w:themeTint="F2"/>
+                        <w:sz w:val="18"/>
+                        <w:szCs w:val="18"/>
+                      </w:rPr>
+                      <w:t xml:space="preserve"> Used</w:t>
+                    </w:r>
+                    <w:r>
+                      <w:rPr>
+                        <w:rFonts w:ascii="Source Sans Pro Light" w:hAnsi="Source Sans Pro Light" w:cstheme="minorHAnsi"/>
+                        <w:color w:val="0D0D0D" w:themeColor="text1" w:themeTint="F2"/>
+                        <w:sz w:val="18"/>
+                        <w:szCs w:val="18"/>
+                      </w:rPr>
+                      <w:t>: Java, HTML, CSS, JS</w:t>
+                    </w:r>
+                    <w:r>
+                      <w:rPr>
+                        <w:rFonts w:ascii="Source Sans Pro Light" w:hAnsi="Source Sans Pro Light" w:cs="OpenSans-Light"/>
+                        <w:color w:val="0D0D0D" w:themeColor="text1" w:themeTint="F2"/>
+                        <w:kern w:val="0"/>
+                        <w:sz w:val="18"/>
+                        <w:szCs w:val="18"/>
+                        <w:lang w:bidi="ta-IN"/>
+                      </w:rPr>
+                      <w:t xml:space="preserve">, JSON, </w:t>
+                    </w:r>
+                    <w:r>
+                      <w:rPr>
+                        <w:rFonts w:ascii="Source Sans Pro Light" w:hAnsi="Source Sans Pro Light" w:cs="OpenSans-Light"/>
+                        <w:color w:val="0D0D0D" w:themeColor="text1" w:themeTint="F2"/>
+                        <w:kern w:val="0"/>
+                        <w:sz w:val="18"/>
+                        <w:szCs w:val="18"/>
+                        <w:lang w:bidi="ta-IN"/>
+                      </w:rPr>
+                      <w:t>Spring, React</w:t>
+                    </w:r>
+                    <w:r>
+                      <w:rPr>
+                        <w:rFonts w:ascii="Source Sans Pro Light" w:hAnsi="Source Sans Pro Light" w:cs="OpenSans-Light"/>
+                        <w:color w:val="0D0D0D" w:themeColor="text1" w:themeTint="F2"/>
+                        <w:kern w:val="0"/>
+                        <w:sz w:val="18"/>
+                        <w:szCs w:val="18"/>
+                        <w:lang w:bidi="ta-IN"/>
+                      </w:rPr>
+                      <w:t xml:space="preserve">, </w:t>
+                    </w:r>
+                    <w:r>
+                      <w:rPr>
+                        <w:rFonts w:ascii="Source Sans Pro Light" w:hAnsi="Source Sans Pro Light" w:cs="OpenSans-Light"/>
+                        <w:color w:val="0D0D0D" w:themeColor="text1" w:themeTint="F2"/>
+                        <w:kern w:val="0"/>
+                        <w:sz w:val="18"/>
+                        <w:szCs w:val="18"/>
+                        <w:lang w:bidi="ta-IN"/>
+                      </w:rPr>
+                      <w:t xml:space="preserve">SWF, SQS, </w:t>
+                    </w:r>
+                    <w:r>
+                      <w:rPr>
+                        <w:rFonts w:ascii="Source Sans Pro Light" w:hAnsi="Source Sans Pro Light" w:cs="OpenSans-Light"/>
+                        <w:color w:val="0D0D0D" w:themeColor="text1" w:themeTint="F2"/>
+                        <w:kern w:val="0"/>
+                        <w:sz w:val="18"/>
+                        <w:szCs w:val="18"/>
+                        <w:lang w:bidi="ta-IN"/>
+                      </w:rPr>
+                      <w:t xml:space="preserve">SNS, </w:t>
+                    </w:r>
+                    <w:r>
+                      <w:rPr>
+                        <w:rFonts w:ascii="Source Sans Pro Light" w:hAnsi="Source Sans Pro Light" w:cs="OpenSans-Light"/>
+                        <w:color w:val="0D0D0D" w:themeColor="text1" w:themeTint="F2"/>
+                        <w:kern w:val="0"/>
+                        <w:sz w:val="18"/>
+                        <w:szCs w:val="18"/>
+                        <w:lang w:bidi="ta-IN"/>
+                      </w:rPr>
+                      <w:t>S3,</w:t>
+                    </w:r>
+                    <w:r>
+                      <w:rPr>
+                        <w:rFonts w:ascii="Source Sans Pro Light" w:hAnsi="Source Sans Pro Light" w:cs="OpenSans-Light"/>
+                        <w:color w:val="0D0D0D" w:themeColor="text1" w:themeTint="F2"/>
+                        <w:kern w:val="0"/>
+                        <w:sz w:val="18"/>
+                        <w:szCs w:val="18"/>
+                        <w:lang w:bidi="ta-IN"/>
+                      </w:rPr>
+                      <w:t xml:space="preserve">  </w:t>
+                    </w:r>
+                    <w:r>
+                      <w:rPr>
+                        <w:rFonts w:ascii="Source Sans Pro Light" w:hAnsi="Source Sans Pro Light" w:cs="OpenSans-Light"/>
+                        <w:color w:val="0D0D0D" w:themeColor="text1" w:themeTint="F2"/>
+                        <w:kern w:val="0"/>
+                        <w:sz w:val="18"/>
+                        <w:szCs w:val="18"/>
+                        <w:lang w:bidi="ta-IN"/>
+                      </w:rPr>
+                      <w:t>Brazil, Apollo</w:t>
+                    </w:r>
+                    <w:r>
+                      <w:rPr>
+                        <w:rFonts w:ascii="Source Sans Pro Light" w:hAnsi="Source Sans Pro Light" w:cs="OpenSans-Light"/>
+                        <w:color w:val="0D0D0D" w:themeColor="text1" w:themeTint="F2"/>
+                        <w:kern w:val="0"/>
+                        <w:sz w:val="18"/>
+                        <w:szCs w:val="18"/>
+                        <w:lang w:bidi="ta-IN"/>
+                      </w:rPr>
+                      <w:t>,</w:t>
+                    </w:r>
+                    <w:r>
+                      <w:rPr>
+                        <w:rFonts w:ascii="Source Sans Pro Light" w:hAnsi="Source Sans Pro Light" w:cs="OpenSans-Light"/>
+                        <w:color w:val="0D0D0D" w:themeColor="text1" w:themeTint="F2"/>
+                        <w:kern w:val="0"/>
+                        <w:sz w:val="18"/>
+                        <w:szCs w:val="18"/>
+                        <w:lang w:bidi="ta-IN"/>
+                      </w:rPr>
+                      <w:t xml:space="preserve"> </w:t>
+                    </w:r>
+                    <w:r>
+                      <w:rPr>
+                        <w:rFonts w:ascii="Source Sans Pro Light" w:hAnsi="Source Sans Pro Light" w:cs="OpenSans-Light"/>
+                        <w:color w:val="0D0D0D" w:themeColor="text1" w:themeTint="F2"/>
+                        <w:kern w:val="0"/>
+                        <w:sz w:val="18"/>
+                        <w:szCs w:val="18"/>
+                        <w:lang w:bidi="ta-IN"/>
+                      </w:rPr>
+                      <w:t>Git.</w:t>
+                    </w:r>
+                    <w:r>
+                      <w:rPr>
+                        <w:color w:val="0D0D0D" w:themeColor="text1" w:themeTint="F2"/>
+                      </w:rPr>
+                      <w:t xml:space="preserve"> </w:t>
+                    </w:r>
+                  </w:p>
+                </w:sdtContent>
+              </w:sdt>
+              <w:sdt>
+                <w:sdtPr>
+                  <w:rPr>
+                    <w:rFonts w:asciiTheme="minorHAnsi" w:eastAsiaTheme="minorEastAsia" w:hAnsiTheme="minorHAnsi" w:cstheme="minorBidi"/>
+                    <w:bCs w:val="0"/>
+                    <w:caps w:val="0"/>
+                    <w:color w:val="595959" w:themeColor="text1" w:themeTint="A6"/>
+                    <w:sz w:val="20"/>
+                    <w14:ligatures w14:val="none"/>
+                  </w:rPr>
+                  <w:id w:val="-1239322926"/>
+                  <w:placeholder>
+                    <w:docPart w:val="20B673B0A6F24D7EA854C5D54DA0B9D8"/>
+                  </w:placeholder>
+                  <w15:repeatingSectionItem/>
+                </w:sdtPr>
+                <w:sdtEndPr>
+                  <w:rPr>
+                    <w:rFonts w:ascii="Source Sans Pro Light" w:hAnsi="Source Sans Pro Light"/>
+                    <w:color w:val="0D0D0D" w:themeColor="text1" w:themeTint="F2"/>
+                  </w:rPr>
+                </w:sdtEndPr>
+                <w:sdtContent>
+                  <w:p>
+                    <w:pPr>
+                      <w:pStyle w:val="Heading2"/>
+                    </w:pPr>
+                    <w:r>
+                      <w:t xml:space="preserve">CODE U Program </w:t>
+                    </w:r>
+                    <w:r>
+                      <w:t xml:space="preserve">| </w:t>
+                    </w:r>
+                    <w:r>
+                      <w:t xml:space="preserve">Google </w:t>
+                    </w:r>
+                    <w:r>
+                      <w:t xml:space="preserve">| </w:t>
+                    </w:r>
+                    <w:r>
+                      <w:rPr>
+                        <w:color w:val="767171" w:themeColor="background2" w:themeShade="80"/>
+                      </w:rPr>
+                      <w:t>2018</w:t>
+                    </w:r>
+                  </w:p>
+                  <w:p>
+                    <w:pPr>
+                      <w:autoSpaceDE w:val="0"/>
+                      <w:autoSpaceDN w:val="0"/>
+                      <w:adjustRightInd w:val="0"/>
+                      <w:spacing w:before="0" w:after="0" w:line="360" w:lineRule="auto"/>
+                      <w:ind w:left="360"/>
+                      <w:rPr>
+                        <w:rFonts w:ascii="Source Sans Pro Light" w:hAnsi="Source Sans Pro Light" w:cs="OpenSans-Light"/>
+                        <w:color w:val="0D0D0D" w:themeColor="text1" w:themeTint="F2"/>
+                        <w:kern w:val="0"/>
+                        <w:sz w:val="18"/>
+                        <w:szCs w:val="18"/>
+                        <w:lang w:bidi="ta-IN"/>
+                      </w:rPr>
+                    </w:pPr>
+                    <w:r>
+                      <w:rPr>
+                        <w:rStyle w:val="SubHeadingChar"/>
+                      </w:rPr>
+                      <w:t>Chat App</w:t>
+                    </w:r>
+                    <w:r>
+                      <w:rPr>
+                        <w:rFonts w:ascii="Source Sans Pro" w:hAnsi="Source Sans Pro" w:cstheme="majorHAnsi"/>
+                      </w:rPr>
+                      <w:t>:</w:t>
+                    </w:r>
+                    <w:r>
+                      <w:rPr>
+                        <w:rFonts w:ascii="Source Sans Pro Light" w:hAnsi="Source Sans Pro Light" w:cstheme="majorHAnsi"/>
+                        <w:b/>
+                        <w:bCs/>
+                        <w:color w:val="000000" w:themeColor="text1"/>
+                      </w:rPr>
+                      <w:t xml:space="preserve"> </w:t>
                     </w:r>
                   </w:p>
                   <w:p>
@@ -1179,6 +1704,37 @@
                         <w:szCs w:val="18"/>
                         <w:lang w:bidi="ta-IN"/>
                       </w:rPr>
+                      <w:t xml:space="preserve">Worked on a web-based chat app using Google App Engine along with 3 other teammates under the guidance of a Google Engineer for 12 weeks. </w:t>
+                    </w:r>
+                  </w:p>
+                  <w:p>
+                    <w:pPr>
+                      <w:pStyle w:val="ResumeText"/>
+                      <w:numPr>
+                        <w:ilvl w:val="0"/>
+                        <w:numId w:val="6"/>
+                      </w:numPr>
+                      <w:autoSpaceDE w:val="0"/>
+                      <w:autoSpaceDN w:val="0"/>
+                      <w:adjustRightInd w:val="0"/>
+                      <w:spacing w:line="360" w:lineRule="auto"/>
+                      <w:ind w:left="1080" w:right="0"/>
+                      <w:rPr>
+                        <w:rFonts w:ascii="Source Sans Pro Light" w:hAnsi="Source Sans Pro Light" w:cstheme="minorHAnsi"/>
+                        <w:color w:val="0D0D0D" w:themeColor="text1" w:themeTint="F2"/>
+                        <w:sz w:val="18"/>
+                        <w:szCs w:val="18"/>
+                      </w:rPr>
+                    </w:pPr>
+                    <w:r>
+                      <w:rPr>
+                        <w:rFonts w:ascii="Source Sans Pro Light" w:hAnsi="Source Sans Pro Light" w:cs="OpenSans-Light"/>
+                        <w:color w:val="0D0D0D" w:themeColor="text1" w:themeTint="F2"/>
+                        <w:kern w:val="0"/>
+                        <w:sz w:val="18"/>
+                        <w:szCs w:val="18"/>
+                        <w:lang w:bidi="ta-IN"/>
+                      </w:rPr>
                       <w:t>W</w:t>
                     </w:r>
                     <w:r>
@@ -1223,73 +1779,7 @@
                         <w:szCs w:val="18"/>
                         <w:lang w:bidi="ta-IN"/>
                       </w:rPr>
-                      <w:t xml:space="preserve"> for Messages and </w:t>
-                    </w:r>
-                    <w:r>
-                      <w:rPr>
-                        <w:rFonts w:ascii="Source Sans Pro Light" w:hAnsi="Source Sans Pro Light" w:cs="OpenSans-Light"/>
-                        <w:color w:val="0D0D0D" w:themeColor="text1" w:themeTint="F2"/>
-                        <w:kern w:val="0"/>
-                        <w:sz w:val="18"/>
-                        <w:szCs w:val="18"/>
-                        <w:lang w:bidi="ta-IN"/>
-                      </w:rPr>
-                      <w:t>S</w:t>
-                    </w:r>
-                    <w:r>
-                      <w:rPr>
-                        <w:rFonts w:ascii="Source Sans Pro Light" w:hAnsi="Source Sans Pro Light" w:cs="OpenSans-Light"/>
-                        <w:color w:val="0D0D0D" w:themeColor="text1" w:themeTint="F2"/>
-                        <w:kern w:val="0"/>
-                        <w:sz w:val="18"/>
-                        <w:szCs w:val="18"/>
-                        <w:lang w:bidi="ta-IN"/>
-                      </w:rPr>
-                      <w:t xml:space="preserve">hared </w:t>
-                    </w:r>
-                    <w:r>
-                      <w:rPr>
-                        <w:rFonts w:ascii="Source Sans Pro Light" w:hAnsi="Source Sans Pro Light" w:cs="OpenSans-Light"/>
-                        <w:color w:val="0D0D0D" w:themeColor="text1" w:themeTint="F2"/>
-                        <w:kern w:val="0"/>
-                        <w:sz w:val="18"/>
-                        <w:szCs w:val="18"/>
-                        <w:lang w:bidi="ta-IN"/>
-                      </w:rPr>
-                      <w:t>L</w:t>
-                    </w:r>
-                    <w:r>
-                      <w:rPr>
-                        <w:rFonts w:ascii="Source Sans Pro Light" w:hAnsi="Source Sans Pro Light" w:cs="OpenSans-Light"/>
-                        <w:color w:val="0D0D0D" w:themeColor="text1" w:themeTint="F2"/>
-                        <w:kern w:val="0"/>
-                        <w:sz w:val="18"/>
-                        <w:szCs w:val="18"/>
-                        <w:lang w:bidi="ta-IN"/>
-                      </w:rPr>
-                      <w:t xml:space="preserve">ive </w:t>
-                    </w:r>
-                    <w:r>
-                      <w:rPr>
-                        <w:rFonts w:ascii="Source Sans Pro Light" w:hAnsi="Source Sans Pro Light" w:cs="OpenSans-Light"/>
-                        <w:color w:val="0D0D0D" w:themeColor="text1" w:themeTint="F2"/>
-                        <w:kern w:val="0"/>
-                        <w:sz w:val="18"/>
-                        <w:szCs w:val="18"/>
-                        <w:lang w:bidi="ta-IN"/>
-                      </w:rPr>
-                      <w:t>V</w:t>
-                    </w:r>
-                    <w:r>
-                      <w:rPr>
-                        <w:rFonts w:ascii="Source Sans Pro Light" w:hAnsi="Source Sans Pro Light" w:cs="OpenSans-Light"/>
-                        <w:color w:val="0D0D0D" w:themeColor="text1" w:themeTint="F2"/>
-                        <w:kern w:val="0"/>
-                        <w:sz w:val="18"/>
-                        <w:szCs w:val="18"/>
-                        <w:lang w:bidi="ta-IN"/>
-                      </w:rPr>
-                      <w:t>ideos</w:t>
+                      <w:t xml:space="preserve"> for Messages and Shared Live Videos</w:t>
                     </w:r>
                     <w:r>
                       <w:rPr>
@@ -1406,6 +1896,185 @@
                     </w:r>
                     <w:r>
                       <w:rPr>
+                        <w:color w:val="0D0D0D" w:themeColor="text1" w:themeTint="F2"/>
+                      </w:rPr>
+                      <w:t xml:space="preserve"> </w:t>
+                    </w:r>
+                  </w:p>
+                </w:sdtContent>
+              </w:sdt>
+              <w:sdt>
+                <w:sdtPr>
+                  <w:rPr>
+                    <w:rFonts w:asciiTheme="minorHAnsi" w:eastAsiaTheme="minorEastAsia" w:hAnsiTheme="minorHAnsi" w:cstheme="minorBidi"/>
+                    <w:bCs w:val="0"/>
+                    <w:caps w:val="0"/>
+                    <w:color w:val="595959" w:themeColor="text1" w:themeTint="A6"/>
+                    <w:sz w:val="20"/>
+                    <w14:ligatures w14:val="none"/>
+                  </w:rPr>
+                  <w:id w:val="-1285577889"/>
+                  <w:placeholder>
+                    <w:docPart w:val="926D3E5696AE4FCAA701731A30CC4AF6"/>
+                  </w:placeholder>
+                  <w15:repeatingSectionItem/>
+                </w:sdtPr>
+                <w:sdtEndPr>
+                  <w:rPr>
+                    <w:rFonts w:ascii="Source Sans Pro Light" w:hAnsi="Source Sans Pro Light"/>
+                    <w:color w:val="0D0D0D" w:themeColor="text1" w:themeTint="F2"/>
+                  </w:rPr>
+                </w:sdtEndPr>
+                <w:sdtContent>
+                  <w:p>
+                    <w:pPr>
+                      <w:pStyle w:val="Heading2"/>
+                      <w:rPr>
+                        <w:rFonts w:ascii="Source Sans Pro Light" w:eastAsiaTheme="minorEastAsia" w:hAnsi="Source Sans Pro Light" w:cstheme="majorHAnsi"/>
+                        <w:b/>
+                        <w:bCs w:val="0"/>
+                        <w:caps w:val="0"/>
+                        <w:color w:val="595959" w:themeColor="text1" w:themeTint="A6"/>
+                        <w:kern w:val="0"/>
+                        <w:sz w:val="18"/>
+                        <w:szCs w:val="18"/>
+                        <w:lang w:bidi="ta-IN"/>
+                        <w14:ligatures w14:val="none"/>
+                      </w:rPr>
+                    </w:pPr>
+                    <w:r>
+                      <w:rPr>
+                        <w:rFonts w:asciiTheme="minorHAnsi" w:eastAsiaTheme="minorEastAsia" w:hAnsiTheme="minorHAnsi" w:cstheme="minorBidi"/>
+                        <w:bCs w:val="0"/>
+                        <w:caps w:val="0"/>
+                        <w:color w:val="595959" w:themeColor="text1" w:themeTint="A6"/>
+                        <w:sz w:val="20"/>
+                        <w14:ligatures w14:val="none"/>
+                      </w:rPr>
+                      <w:t xml:space="preserve"> </w:t>
+                    </w:r>
+                    <w:r>
+                      <w:t>SUPPLEMENTAL</w:t>
+                    </w:r>
+                    <w:r>
+                      <w:t xml:space="preserve"> </w:t>
+                    </w:r>
+                    <w:r>
+                      <w:t xml:space="preserve">INSTRUCTOR &amp; TUTOR </w:t>
+                    </w:r>
+                    <w:r>
+                      <w:t>|</w:t>
+                    </w:r>
+                    <w:r>
+                      <w:t xml:space="preserve"> Southern Arkansas University |</w:t>
+                    </w:r>
+                    <w:r>
+                      <w:t xml:space="preserve"> </w:t>
+                    </w:r>
+                    <w:r>
+                      <w:rPr>
+                        <w:color w:val="767171" w:themeColor="background2" w:themeShade="80"/>
+                      </w:rPr>
+                      <w:t>201</w:t>
+                    </w:r>
+                    <w:r>
+                      <w:rPr>
+                        <w:color w:val="767171" w:themeColor="background2" w:themeShade="80"/>
+                      </w:rPr>
+                      <w:t>7</w:t>
+                    </w:r>
+                    <w:r>
+                      <w:rPr>
+                        <w:color w:val="767171" w:themeColor="background2" w:themeShade="80"/>
+                      </w:rPr>
+                      <w:t xml:space="preserve"> – </w:t>
+                    </w:r>
+                    <w:r>
+                      <w:rPr>
+                        <w:color w:val="767171" w:themeColor="background2" w:themeShade="80"/>
+                      </w:rPr>
+                      <w:t>PRESENT</w:t>
+                    </w:r>
+                  </w:p>
+                  <w:p>
+                    <w:pPr>
+                      <w:autoSpaceDE w:val="0"/>
+                      <w:autoSpaceDN w:val="0"/>
+                      <w:adjustRightInd w:val="0"/>
+                      <w:spacing w:before="0" w:after="0" w:line="360" w:lineRule="auto"/>
+                      <w:ind w:left="360"/>
+                      <w:rPr>
+                        <w:rFonts w:ascii="Source Sans Pro Light" w:hAnsi="Source Sans Pro Light"/>
+                        <w:color w:val="0D0D0D" w:themeColor="text1" w:themeTint="F2"/>
+                      </w:rPr>
+                    </w:pPr>
+                    <w:r>
+                      <w:rPr>
+                        <w:rFonts w:ascii="Source Sans Pro" w:hAnsi="Source Sans Pro" w:cstheme="majorHAnsi"/>
+                      </w:rPr>
+                      <w:t>Roles</w:t>
+                    </w:r>
+                    <w:r>
+                      <w:rPr>
+                        <w:rFonts w:ascii="Source Sans Pro" w:hAnsi="Source Sans Pro" w:cstheme="majorHAnsi"/>
+                      </w:rPr>
+                      <w:t>:</w:t>
+                    </w:r>
+                    <w:r>
+                      <w:rPr>
+                        <w:rFonts w:ascii="Source Sans Pro Light" w:hAnsi="Source Sans Pro Light" w:cstheme="majorHAnsi"/>
+                        <w:b/>
+                        <w:bCs/>
+                      </w:rPr>
+                      <w:t xml:space="preserve"> </w:t>
+                    </w:r>
+                    <w:r>
+                      <w:rPr>
+                        <w:rFonts w:ascii="Source Sans Pro Light" w:hAnsi="Source Sans Pro Light" w:cstheme="minorHAnsi"/>
+                        <w:color w:val="0D0D0D" w:themeColor="text1" w:themeTint="F2"/>
+                        <w:kern w:val="0"/>
+                        <w:sz w:val="18"/>
+                        <w:szCs w:val="18"/>
+                        <w:lang w:bidi="ta-IN"/>
+                      </w:rPr>
+                      <w:t>H</w:t>
+                    </w:r>
+                    <w:r>
+                      <w:rPr>
+                        <w:rFonts w:ascii="Source Sans Pro Light" w:hAnsi="Source Sans Pro Light" w:cstheme="minorHAnsi"/>
+                        <w:color w:val="0D0D0D" w:themeColor="text1" w:themeTint="F2"/>
+                        <w:kern w:val="0"/>
+                        <w:sz w:val="18"/>
+                        <w:szCs w:val="18"/>
+                        <w:lang w:bidi="ta-IN"/>
+                      </w:rPr>
+                      <w:t xml:space="preserve">elp students with their </w:t>
+                    </w:r>
+                    <w:r>
+                      <w:rPr>
+                        <w:rFonts w:ascii="Source Sans Pro Light" w:hAnsi="Source Sans Pro Light" w:cstheme="minorHAnsi"/>
+                        <w:color w:val="0D0D0D" w:themeColor="text1" w:themeTint="F2"/>
+                        <w:kern w:val="0"/>
+                        <w:sz w:val="18"/>
+                        <w:szCs w:val="18"/>
+                        <w:lang w:bidi="ta-IN"/>
+                      </w:rPr>
+                      <w:t xml:space="preserve">Computer Science, Math, and Physics </w:t>
+                    </w:r>
+                    <w:r>
+                      <w:rPr>
+                        <w:rFonts w:ascii="Source Sans Pro Light" w:hAnsi="Source Sans Pro Light" w:cstheme="minorHAnsi"/>
+                        <w:color w:val="0D0D0D" w:themeColor="text1" w:themeTint="F2"/>
+                        <w:kern w:val="0"/>
+                        <w:sz w:val="18"/>
+                        <w:szCs w:val="18"/>
+                        <w:lang w:bidi="ta-IN"/>
+                      </w:rPr>
+                      <w:t>classes.</w:t>
+                    </w:r>
+                    <w:r>
+                      <w:rPr>
+                        <w:rFonts w:ascii="Source Sans Pro Light" w:hAnsi="Source Sans Pro Light"/>
                         <w:color w:val="0D0D0D" w:themeColor="text1" w:themeTint="F2"/>
                       </w:rPr>
                       <w:t xml:space="preserve"> </w:t>
@@ -1439,6 +2108,13 @@
                   <w:p>
                     <w:pPr>
                       <w:pStyle w:val="Heading2"/>
+                      <w:rPr>
+                        <w:rStyle w:val="SubHeadingChar"/>
+                        <w:rFonts w:ascii="Source Sans Pro Light" w:hAnsi="Source Sans Pro Light" w:cstheme="minorHAnsi"/>
+                        <w:color w:val="0D0D0D" w:themeColor="text1" w:themeTint="F2"/>
+                        <w:sz w:val="18"/>
+                        <w:szCs w:val="18"/>
+                      </w:rPr>
                     </w:pPr>
                     <w:r>
                       <w:t>Software Developer</w:t>
@@ -1460,6 +2136,12 @@
                         <w:color w:val="767171" w:themeColor="background2" w:themeShade="80"/>
                       </w:rPr>
                       <w:t>2018 - PRESENT</w:t>
+                    </w:r>
+                    <w:r>
+                      <w:rPr>
+                        <w:color w:val="0D0D0D" w:themeColor="text1" w:themeTint="F2"/>
+                      </w:rPr>
+                      <w:t xml:space="preserve"> </w:t>
                     </w:r>
                   </w:p>
                   <w:p>
@@ -1482,7 +2164,7 @@
                       <w:rPr>
                         <w:rStyle w:val="SubHeadingChar"/>
                       </w:rPr>
-                      <w:t>Lucha Central</w:t>
+                      <w:t>Otrio</w:t>
                     </w:r>
                     <w:r>
                       <w:rPr>
@@ -1498,37 +2180,6 @@
                         <w:color w:val="000000" w:themeColor="text1"/>
                       </w:rPr>
                       <w:t xml:space="preserve"> </w:t>
-                    </w:r>
-                  </w:p>
-                  <w:p>
-                    <w:pPr>
-                      <w:pStyle w:val="ResumeText"/>
-                      <w:numPr>
-                        <w:ilvl w:val="0"/>
-                        <w:numId w:val="6"/>
-                      </w:numPr>
-                      <w:autoSpaceDE w:val="0"/>
-                      <w:autoSpaceDN w:val="0"/>
-                      <w:adjustRightInd w:val="0"/>
-                      <w:spacing w:line="360" w:lineRule="auto"/>
-                      <w:ind w:left="1080" w:right="0"/>
-                      <w:rPr>
-                        <w:rFonts w:ascii="Source Sans Pro Light" w:hAnsi="Source Sans Pro Light" w:cstheme="minorHAnsi"/>
-                        <w:color w:val="0D0D0D" w:themeColor="text1" w:themeTint="F2"/>
-                        <w:sz w:val="18"/>
-                        <w:szCs w:val="18"/>
-                      </w:rPr>
-                    </w:pPr>
-                    <w:r>
-                      <w:rPr>
-                        <w:rFonts w:ascii="Source Sans Pro Light" w:hAnsi="Source Sans Pro Light" w:cs="OpenSans-Light"/>
-                        <w:color w:val="0D0D0D" w:themeColor="text1" w:themeTint="F2"/>
-                        <w:kern w:val="0"/>
-                        <w:sz w:val="18"/>
-                        <w:szCs w:val="18"/>
-                        <w:lang w:bidi="ta-IN"/>
-                      </w:rPr>
-                      <w:t>Wrote back-end scripts for the Lucha Central Website and fixed some critical bugs along the way.</w:t>
                     </w:r>
                   </w:p>
                   <w:p>
@@ -1544,7 +2195,6 @@
                       <w:spacing w:line="360" w:lineRule="auto"/>
                       <w:ind w:left="1080"/>
                       <w:rPr>
-                        <w:rStyle w:val="SubHeadingChar"/>
                         <w:rFonts w:ascii="Source Sans Pro Light" w:hAnsi="Source Sans Pro Light" w:cstheme="minorHAnsi"/>
                         <w:color w:val="0D0D0D" w:themeColor="text1" w:themeTint="F2"/>
                         <w:sz w:val="18"/>
@@ -1553,94 +2203,80 @@
                     </w:pPr>
                     <w:r>
                       <w:rPr>
-                        <w:rFonts w:ascii="Source Sans Pro Light" w:hAnsi="Source Sans Pro Light" w:cstheme="minorHAnsi"/>
-                        <w:color w:val="0D0D0D" w:themeColor="text1" w:themeTint="F2"/>
-                        <w:sz w:val="18"/>
-                        <w:szCs w:val="18"/>
-                      </w:rPr>
-                      <w:t>Tools</w:t>
-                    </w:r>
-                    <w:r>
-                      <w:rPr>
-                        <w:rFonts w:ascii="Source Sans Pro Light" w:hAnsi="Source Sans Pro Light" w:cstheme="minorHAnsi"/>
-                        <w:color w:val="0D0D0D" w:themeColor="text1" w:themeTint="F2"/>
-                        <w:sz w:val="18"/>
-                        <w:szCs w:val="18"/>
-                      </w:rPr>
-                      <w:t xml:space="preserve"> Used</w:t>
-                    </w:r>
-                    <w:r>
-                      <w:rPr>
-                        <w:rFonts w:ascii="Source Sans Pro Light" w:hAnsi="Source Sans Pro Light" w:cstheme="minorHAnsi"/>
-                        <w:color w:val="0D0D0D" w:themeColor="text1" w:themeTint="F2"/>
-                        <w:sz w:val="18"/>
-                        <w:szCs w:val="18"/>
-                      </w:rPr>
-                      <w:t xml:space="preserve">: </w:t>
-                    </w:r>
-                    <w:r>
-                      <w:rPr>
-                        <w:rFonts w:ascii="Source Sans Pro Light" w:hAnsi="Source Sans Pro Light" w:cstheme="minorHAnsi"/>
-                        <w:color w:val="0D0D0D" w:themeColor="text1" w:themeTint="F2"/>
-                        <w:sz w:val="18"/>
-                        <w:szCs w:val="18"/>
-                      </w:rPr>
-                      <w:t>PHP, JS</w:t>
-                    </w:r>
-                    <w:r>
-                      <w:rPr>
-                        <w:rFonts w:ascii="Source Sans Pro Light" w:hAnsi="Source Sans Pro Light" w:cs="OpenSans-Light"/>
-                        <w:color w:val="0D0D0D" w:themeColor="text1" w:themeTint="F2"/>
-                        <w:kern w:val="0"/>
-                        <w:sz w:val="18"/>
-                        <w:szCs w:val="18"/>
-                        <w:lang w:bidi="ta-IN"/>
-                      </w:rPr>
-                      <w:t>.</w:t>
-                    </w:r>
-                    <w:r>
-                      <w:rPr>
-                        <w:color w:val="0D0D0D" w:themeColor="text1" w:themeTint="F2"/>
+                        <w:rFonts w:ascii="Source Sans Pro Light" w:hAnsi="Source Sans Pro Light" w:cs="OpenSans-Light"/>
+                        <w:color w:val="0D0D0D" w:themeColor="text1" w:themeTint="F2"/>
+                        <w:kern w:val="0"/>
+                        <w:sz w:val="18"/>
+                        <w:szCs w:val="18"/>
+                        <w:lang w:bidi="ta-IN"/>
+                      </w:rPr>
+                      <w:t>Worked on the AI for the game</w:t>
+                    </w:r>
+                    <w:r>
+                      <w:rPr>
+                        <w:rFonts w:ascii="Source Sans Pro Light" w:hAnsi="Source Sans Pro Light" w:cs="OpenSans-Light"/>
+                        <w:color w:val="0D0D0D" w:themeColor="text1" w:themeTint="F2"/>
+                        <w:kern w:val="0"/>
+                        <w:sz w:val="18"/>
+                        <w:szCs w:val="18"/>
+                        <w:lang w:bidi="ta-IN"/>
+                      </w:rPr>
+                      <w:t>,</w:t>
+                    </w:r>
+                    <w:r>
+                      <w:rPr>
+                        <w:rFonts w:ascii="Source Sans Pro Light" w:hAnsi="Source Sans Pro Light" w:cs="OpenSans-Light"/>
+                        <w:color w:val="0D0D0D" w:themeColor="text1" w:themeTint="F2"/>
+                        <w:kern w:val="0"/>
+                        <w:sz w:val="18"/>
+                        <w:szCs w:val="18"/>
+                        <w:lang w:bidi="ta-IN"/>
                       </w:rPr>
                       <w:t xml:space="preserve"> </w:t>
                     </w:r>
-                  </w:p>
-                  <w:p>
-                    <w:pPr>
-                      <w:autoSpaceDE w:val="0"/>
-                      <w:autoSpaceDN w:val="0"/>
-                      <w:adjustRightInd w:val="0"/>
-                      <w:spacing w:before="0" w:after="0" w:line="360" w:lineRule="auto"/>
-                      <w:ind w:left="360"/>
-                      <w:rPr>
-                        <w:rFonts w:ascii="Source Sans Pro Light" w:hAnsi="Source Sans Pro Light" w:cs="OpenSans-Light"/>
-                        <w:color w:val="0D0D0D" w:themeColor="text1" w:themeTint="F2"/>
-                        <w:kern w:val="0"/>
-                        <w:sz w:val="18"/>
-                        <w:szCs w:val="18"/>
-                        <w:lang w:bidi="ta-IN"/>
-                      </w:rPr>
-                    </w:pPr>
-                    <w:r>
-                      <w:rPr>
-                        <w:rStyle w:val="SubHeadingChar"/>
-                      </w:rPr>
-                      <w:t>Otrio</w:t>
-                    </w:r>
-                    <w:r>
-                      <w:rPr>
-                        <w:rFonts w:ascii="Source Sans Pro" w:hAnsi="Source Sans Pro" w:cstheme="majorHAnsi"/>
-                      </w:rPr>
-                      <w:t>:</w:t>
-                    </w:r>
-                    <w:r>
-                      <w:rPr>
-                        <w:rFonts w:ascii="Source Sans Pro Light" w:hAnsi="Source Sans Pro Light" w:cstheme="majorHAnsi"/>
-                        <w:b/>
-                        <w:bCs/>
-                        <w:color w:val="000000" w:themeColor="text1"/>
-                      </w:rPr>
-                      <w:t xml:space="preserve"> </w:t>
+                    <w:r>
+                      <w:rPr>
+                        <w:rFonts w:ascii="Source Sans Pro Light" w:hAnsi="Source Sans Pro Light" w:cs="OpenSans-Light"/>
+                        <w:color w:val="0D0D0D" w:themeColor="text1" w:themeTint="F2"/>
+                        <w:kern w:val="0"/>
+                        <w:sz w:val="18"/>
+                        <w:szCs w:val="18"/>
+                        <w:lang w:bidi="ta-IN"/>
+                      </w:rPr>
+                      <w:t>i</w:t>
+                    </w:r>
+                    <w:r>
+                      <w:rPr>
+                        <w:rFonts w:ascii="Source Sans Pro Light" w:hAnsi="Source Sans Pro Light" w:cs="OpenSans-Light"/>
+                        <w:color w:val="0D0D0D" w:themeColor="text1" w:themeTint="F2"/>
+                        <w:kern w:val="0"/>
+                        <w:sz w:val="18"/>
+                        <w:szCs w:val="18"/>
+                        <w:lang w:bidi="ta-IN"/>
+                      </w:rPr>
+                      <w:t xml:space="preserve">mplemented </w:t>
+                    </w:r>
+                    <w:r>
+                      <w:rPr>
+                        <w:rFonts w:ascii="Source Sans Pro Light" w:hAnsi="Source Sans Pro Light" w:cs="OpenSans-Light"/>
+                        <w:color w:val="0D0D0D" w:themeColor="text1" w:themeTint="F2"/>
+                        <w:kern w:val="0"/>
+                        <w:sz w:val="18"/>
+                        <w:szCs w:val="18"/>
+                        <w:lang w:bidi="ta-IN"/>
+                      </w:rPr>
+                      <w:t>Minmax</w:t>
+                    </w:r>
+                    <w:r>
+                      <w:rPr>
+                        <w:rFonts w:ascii="Source Sans Pro Light" w:hAnsi="Source Sans Pro Light" w:cs="OpenSans-Light"/>
+                        <w:color w:val="0D0D0D" w:themeColor="text1" w:themeTint="F2"/>
+                        <w:kern w:val="0"/>
+                        <w:sz w:val="18"/>
+                        <w:szCs w:val="18"/>
+                        <w:lang w:bidi="ta-IN"/>
+                      </w:rPr>
+                      <w:t xml:space="preserve"> system with AI personality.</w:t>
                     </w:r>
                   </w:p>
                   <w:p>
@@ -1664,36 +2300,12 @@
                     </w:pPr>
                     <w:r>
                       <w:rPr>
-                        <w:rFonts w:ascii="Source Sans Pro Light" w:hAnsi="Source Sans Pro Light" w:cs="OpenSans-Light"/>
-                        <w:color w:val="0D0D0D" w:themeColor="text1" w:themeTint="F2"/>
-                        <w:kern w:val="0"/>
-                        <w:sz w:val="18"/>
-                        <w:szCs w:val="18"/>
-                        <w:lang w:bidi="ta-IN"/>
-                      </w:rPr>
-                      <w:t xml:space="preserve">Worked on the AI for the game. Implemented </w:t>
-                    </w:r>
-                    <w:r>
-                      <w:rPr>
-                        <w:rFonts w:ascii="Source Sans Pro Light" w:hAnsi="Source Sans Pro Light" w:cs="OpenSans-Light"/>
-                        <w:color w:val="0D0D0D" w:themeColor="text1" w:themeTint="F2"/>
-                        <w:kern w:val="0"/>
-                        <w:sz w:val="18"/>
-                        <w:szCs w:val="18"/>
-                        <w:lang w:bidi="ta-IN"/>
-                      </w:rPr>
-                      <w:t>Minmax</w:t>
-                    </w:r>
-                    <w:r>
-                      <w:rPr>
-                        <w:rFonts w:ascii="Source Sans Pro Light" w:hAnsi="Source Sans Pro Light" w:cs="OpenSans-Light"/>
-                        <w:color w:val="0D0D0D" w:themeColor="text1" w:themeTint="F2"/>
-                        <w:kern w:val="0"/>
-                        <w:sz w:val="18"/>
-                        <w:szCs w:val="18"/>
-                        <w:lang w:bidi="ta-IN"/>
-                      </w:rPr>
-                      <w:t xml:space="preserve"> system with AI personality.</w:t>
+                        <w:rFonts w:ascii="Source Sans Pro Light" w:hAnsi="Source Sans Pro Light" w:cstheme="minorHAnsi"/>
+                        <w:color w:val="0D0D0D" w:themeColor="text1" w:themeTint="F2"/>
+                        <w:sz w:val="18"/>
+                        <w:szCs w:val="18"/>
+                      </w:rPr>
+                      <w:t>Implemented Multiplayer Architecture on Gamesparks platform.</w:t>
                     </w:r>
                   </w:p>
                   <w:p>
@@ -1778,7 +2390,43 @@
                         <w:sz w:val="18"/>
                         <w:szCs w:val="18"/>
                       </w:rPr>
-                      <w:t>C#, Unity, CSS, JS</w:t>
+                      <w:t>C#, Unity, JS</w:t>
+                    </w:r>
+                    <w:r>
+                      <w:rPr>
+                        <w:rFonts w:ascii="Source Sans Pro Light" w:hAnsi="Source Sans Pro Light" w:cstheme="minorHAnsi"/>
+                        <w:color w:val="0D0D0D" w:themeColor="text1" w:themeTint="F2"/>
+                        <w:sz w:val="18"/>
+                        <w:szCs w:val="18"/>
+                      </w:rPr>
+                      <w:t>,</w:t>
+                    </w:r>
+                    <w:r>
+                      <w:rPr>
+                        <w:rFonts w:ascii="Source Sans Pro Light" w:hAnsi="Source Sans Pro Light" w:cstheme="minorHAnsi"/>
+                        <w:color w:val="0D0D0D" w:themeColor="text1" w:themeTint="F2"/>
+                        <w:sz w:val="18"/>
+                        <w:szCs w:val="18"/>
+                      </w:rPr>
+                      <w:t xml:space="preserve"> Rhino,</w:t>
+                    </w:r>
+                    <w:r>
+                      <w:rPr>
+                        <w:rFonts w:ascii="Source Sans Pro Light" w:hAnsi="Source Sans Pro Light" w:cstheme="minorHAnsi"/>
+                        <w:color w:val="0D0D0D" w:themeColor="text1" w:themeTint="F2"/>
+                        <w:sz w:val="18"/>
+                        <w:szCs w:val="18"/>
+                      </w:rPr>
+                      <w:t xml:space="preserve"> Gamesparks,</w:t>
+                    </w:r>
+                    <w:r>
+                      <w:rPr>
+                        <w:rFonts w:ascii="Source Sans Pro Light" w:hAnsi="Source Sans Pro Light" w:cstheme="minorHAnsi"/>
+                        <w:color w:val="0D0D0D" w:themeColor="text1" w:themeTint="F2"/>
+                        <w:sz w:val="18"/>
+                        <w:szCs w:val="18"/>
+                      </w:rPr>
+                      <w:t xml:space="preserve"> Git</w:t>
                     </w:r>
                     <w:r>
                       <w:rPr>
@@ -1793,192 +2441,6 @@
                     </w:r>
                     <w:r>
                       <w:rPr>
-                        <w:color w:val="0D0D0D" w:themeColor="text1" w:themeTint="F2"/>
-                      </w:rPr>
-                      <w:t xml:space="preserve"> </w:t>
-                    </w:r>
-                  </w:p>
-                </w:sdtContent>
-              </w:sdt>
-              <w:sdt>
-                <w:sdtPr>
-                  <w:rPr>
-                    <w:rFonts w:asciiTheme="minorHAnsi" w:eastAsiaTheme="minorEastAsia" w:hAnsiTheme="minorHAnsi" w:cstheme="minorBidi"/>
-                    <w:bCs w:val="0"/>
-                    <w:caps w:val="0"/>
-                    <w:color w:val="595959" w:themeColor="text1" w:themeTint="A6"/>
-                    <w:sz w:val="20"/>
-                    <w14:ligatures w14:val="none"/>
-                  </w:rPr>
-                  <w:id w:val="-769083583"/>
-                  <w:placeholder>
-                    <w:docPart w:val="A68DCC01382A40A79D1C6BF26FEBF129"/>
-                  </w:placeholder>
-                  <w15:repeatingSectionItem/>
-                </w:sdtPr>
-                <w:sdtEndPr>
-                  <w:rPr>
-                    <w:rFonts w:ascii="Source Sans Pro Light" w:hAnsi="Source Sans Pro Light"/>
-                    <w:color w:val="0D0D0D" w:themeColor="text1" w:themeTint="F2"/>
-                  </w:rPr>
-                </w:sdtEndPr>
-                <w:sdtContent>
-                  <w:p>
-                    <w:pPr>
-                      <w:pStyle w:val="Heading2"/>
-                      <w:rPr>
-                        <w:rFonts w:ascii="Source Sans Pro Light" w:eastAsiaTheme="minorEastAsia" w:hAnsi="Source Sans Pro Light" w:cstheme="majorHAnsi"/>
-                        <w:b/>
-                        <w:bCs w:val="0"/>
-                        <w:caps w:val="0"/>
-                        <w:color w:val="595959" w:themeColor="text1" w:themeTint="A6"/>
-                        <w:kern w:val="0"/>
-                        <w:sz w:val="18"/>
-                        <w:szCs w:val="18"/>
-                        <w:lang w:bidi="ta-IN"/>
-                        <w14:ligatures w14:val="none"/>
-                      </w:rPr>
-                    </w:pPr>
-                    <w:r>
-                      <w:t>SUPPLEMENTAL</w:t>
-                    </w:r>
-                    <w:r>
-                      <w:t xml:space="preserve"> </w:t>
-                    </w:r>
-                    <w:r>
-                      <w:t xml:space="preserve">INSTRUCTOR &amp; TUTOR </w:t>
-                    </w:r>
-                    <w:r>
-                      <w:t>|</w:t>
-                    </w:r>
-                    <w:r>
-                      <w:t xml:space="preserve"> S</w:t>
-                    </w:r>
-                    <w:r>
-                      <w:t xml:space="preserve">outhern </w:t>
-                    </w:r>
-                    <w:r>
-                      <w:t>A</w:t>
-                    </w:r>
-                    <w:r>
-                      <w:t xml:space="preserve">rkansas </w:t>
-                    </w:r>
-                    <w:r>
-                      <w:t>U</w:t>
-                    </w:r>
-                    <w:r>
-                      <w:t>niversity</w:t>
-                    </w:r>
-                    <w:r>
-                      <w:t xml:space="preserve"> |</w:t>
-                    </w:r>
-                    <w:r>
-                      <w:t xml:space="preserve"> </w:t>
-                    </w:r>
-                    <w:r>
-                      <w:rPr>
-                        <w:color w:val="767171" w:themeColor="background2" w:themeShade="80"/>
-                      </w:rPr>
-                      <w:t>201</w:t>
-                    </w:r>
-                    <w:r>
-                      <w:rPr>
-                        <w:color w:val="767171" w:themeColor="background2" w:themeShade="80"/>
-                      </w:rPr>
-                      <w:t>7</w:t>
-                    </w:r>
-                    <w:r>
-                      <w:rPr>
-                        <w:color w:val="767171" w:themeColor="background2" w:themeShade="80"/>
-                      </w:rPr>
-                      <w:t xml:space="preserve"> – </w:t>
-                    </w:r>
-                    <w:r>
-                      <w:rPr>
-                        <w:color w:val="767171" w:themeColor="background2" w:themeShade="80"/>
-                      </w:rPr>
-                      <w:t>PRESENT</w:t>
-                    </w:r>
-                  </w:p>
-                  <w:p>
-                    <w:pPr>
-                      <w:autoSpaceDE w:val="0"/>
-                      <w:autoSpaceDN w:val="0"/>
-                      <w:adjustRightInd w:val="0"/>
-                      <w:spacing w:before="0" w:after="0" w:line="360" w:lineRule="auto"/>
-                      <w:ind w:left="360"/>
-                      <w:rPr>
-                        <w:rFonts w:ascii="Source Sans Pro Light" w:hAnsi="Source Sans Pro Light"/>
-                        <w:color w:val="0D0D0D" w:themeColor="text1" w:themeTint="F2"/>
-                      </w:rPr>
-                    </w:pPr>
-                    <w:r>
-                      <w:rPr>
-                        <w:rFonts w:ascii="Source Sans Pro" w:hAnsi="Source Sans Pro" w:cstheme="majorHAnsi"/>
-                      </w:rPr>
-                      <w:t>Roles</w:t>
-                    </w:r>
-                    <w:r>
-                      <w:rPr>
-                        <w:rFonts w:ascii="Source Sans Pro" w:hAnsi="Source Sans Pro" w:cstheme="majorHAnsi"/>
-                      </w:rPr>
-                      <w:t>:</w:t>
-                    </w:r>
-                    <w:r>
-                      <w:rPr>
-                        <w:rFonts w:ascii="Source Sans Pro Light" w:hAnsi="Source Sans Pro Light" w:cstheme="majorHAnsi"/>
-                        <w:b/>
-                        <w:bCs/>
-                      </w:rPr>
-                      <w:t xml:space="preserve"> </w:t>
-                    </w:r>
-                    <w:r>
-                      <w:rPr>
-                        <w:rFonts w:ascii="Source Sans Pro Light" w:hAnsi="Source Sans Pro Light" w:cstheme="minorHAnsi"/>
-                        <w:color w:val="0D0D0D" w:themeColor="text1" w:themeTint="F2"/>
-                        <w:kern w:val="0"/>
-                        <w:sz w:val="18"/>
-                        <w:szCs w:val="18"/>
-                        <w:lang w:bidi="ta-IN"/>
-                      </w:rPr>
-                      <w:t>H</w:t>
-                    </w:r>
-                    <w:r>
-                      <w:rPr>
-                        <w:rFonts w:ascii="Source Sans Pro Light" w:hAnsi="Source Sans Pro Light" w:cstheme="minorHAnsi"/>
-                        <w:color w:val="0D0D0D" w:themeColor="text1" w:themeTint="F2"/>
-                        <w:kern w:val="0"/>
-                        <w:sz w:val="18"/>
-                        <w:szCs w:val="18"/>
-                        <w:lang w:bidi="ta-IN"/>
-                      </w:rPr>
-                      <w:t xml:space="preserve">elp other students with their </w:t>
-                    </w:r>
-                    <w:r>
-                      <w:rPr>
-                        <w:rFonts w:ascii="Source Sans Pro Light" w:hAnsi="Source Sans Pro Light" w:cstheme="minorHAnsi"/>
-                        <w:color w:val="0D0D0D" w:themeColor="text1" w:themeTint="F2"/>
-                        <w:kern w:val="0"/>
-                        <w:sz w:val="18"/>
-                        <w:szCs w:val="18"/>
-                        <w:lang w:bidi="ta-IN"/>
-                      </w:rPr>
-                      <w:t xml:space="preserve">Computer Science, Math, and Physics </w:t>
-                    </w:r>
-                    <w:r>
-                      <w:rPr>
-                        <w:rFonts w:ascii="Source Sans Pro Light" w:hAnsi="Source Sans Pro Light" w:cstheme="minorHAnsi"/>
-                        <w:color w:val="0D0D0D" w:themeColor="text1" w:themeTint="F2"/>
-                        <w:kern w:val="0"/>
-                        <w:sz w:val="18"/>
-                        <w:szCs w:val="18"/>
-                        <w:lang w:bidi="ta-IN"/>
-                      </w:rPr>
-                      <w:t>classes.</w:t>
-                    </w:r>
-                    <w:r>
-                      <w:rPr>
-                        <w:rFonts w:ascii="Source Sans Pro Light" w:hAnsi="Source Sans Pro Light"/>
                         <w:color w:val="0D0D0D" w:themeColor="text1" w:themeTint="F2"/>
                       </w:rPr>
                       <w:t xml:space="preserve"> </w:t>
@@ -2364,12 +2826,23 @@
                       <w:spacing w:line="360" w:lineRule="auto"/>
                       <w:ind w:left="1080"/>
                       <w:rPr>
+                        <w:rFonts w:ascii="Source Sans Pro Light" w:hAnsi="Source Sans Pro Light" w:cs="OpenSans-Light"/>
+                        <w:color w:val="0D0D0D" w:themeColor="text1" w:themeTint="F2"/>
+                        <w:kern w:val="0"/>
+                        <w:sz w:val="18"/>
+                        <w:szCs w:val="18"/>
+                        <w:lang w:bidi="ta-IN"/>
+                      </w:rPr>
+                    </w:pPr>
+                    <w:r>
+                      <w:rPr>
                         <w:rFonts w:ascii="Source Sans Pro Light" w:hAnsi="Source Sans Pro Light" w:cstheme="minorHAnsi"/>
                         <w:color w:val="0D0D0D" w:themeColor="text1" w:themeTint="F2"/>
                         <w:sz w:val="18"/>
                         <w:szCs w:val="18"/>
                       </w:rPr>
-                    </w:pPr>
+                      <w:t>Tools</w:t>
+                    </w:r>
                     <w:r>
                       <w:rPr>
                         <w:rFonts w:ascii="Source Sans Pro Light" w:hAnsi="Source Sans Pro Light" w:cstheme="minorHAnsi"/>
@@ -2377,7 +2850,7 @@
                         <w:sz w:val="18"/>
                         <w:szCs w:val="18"/>
                       </w:rPr>
-                      <w:t>Tools</w:t>
+                      <w:t xml:space="preserve"> Used</w:t>
                     </w:r>
                     <w:r>
                       <w:rPr>
@@ -2386,15 +2859,6 @@
                         <w:sz w:val="18"/>
                         <w:szCs w:val="18"/>
                       </w:rPr>
-                      <w:t xml:space="preserve"> Used</w:t>
-                    </w:r>
-                    <w:r>
-                      <w:rPr>
-                        <w:rFonts w:ascii="Source Sans Pro Light" w:hAnsi="Source Sans Pro Light" w:cstheme="minorHAnsi"/>
-                        <w:color w:val="0D0D0D" w:themeColor="text1" w:themeTint="F2"/>
-                        <w:sz w:val="18"/>
-                        <w:szCs w:val="18"/>
-                      </w:rPr>
                       <w:t xml:space="preserve">: </w:t>
                     </w:r>
                     <w:r>
@@ -2407,219 +2871,6 @@
                         <w:lang w:bidi="ta-IN"/>
                       </w:rPr>
                       <w:t>C#, WPF (.NET), PHP, MySQL, Java, Android Studio, Git.</w:t>
-                    </w:r>
-                  </w:p>
-                </w:sdtContent>
-              </w:sdt>
-              <w:sdt>
-                <w:sdtPr>
-                  <w:rPr>
-                    <w:rFonts w:asciiTheme="minorHAnsi" w:eastAsiaTheme="minorEastAsia" w:hAnsiTheme="minorHAnsi" w:cstheme="minorBidi"/>
-                    <w:bCs w:val="0"/>
-                    <w:caps w:val="0"/>
-                    <w:color w:val="595959" w:themeColor="text1" w:themeTint="A6"/>
-                    <w:sz w:val="20"/>
-                    <w14:ligatures w14:val="none"/>
-                  </w:rPr>
-                  <w:id w:val="-643809859"/>
-                  <w:placeholder>
-                    <w:docPart w:val="7936C17563F04E07B6BA581E59498894"/>
-                  </w:placeholder>
-                  <w15:repeatingSectionItem/>
-                </w:sdtPr>
-                <w:sdtEndPr>
-                  <w:rPr>
-                    <w:rFonts w:ascii="Source Sans Pro Light" w:hAnsi="Source Sans Pro Light"/>
-                    <w:color w:val="0D0D0D" w:themeColor="text1" w:themeTint="F2"/>
-                  </w:rPr>
-                </w:sdtEndPr>
-                <w:sdtContent>
-                  <w:p>
-                    <w:pPr>
-                      <w:pStyle w:val="Heading2"/>
-                      <w:rPr>
-                        <w:rFonts w:ascii="Source Sans Pro Light" w:eastAsiaTheme="minorEastAsia" w:hAnsi="Source Sans Pro Light" w:cstheme="majorHAnsi"/>
-                        <w:b/>
-                        <w:bCs w:val="0"/>
-                        <w:caps w:val="0"/>
-                        <w:color w:val="595959" w:themeColor="text1" w:themeTint="A6"/>
-                        <w:kern w:val="0"/>
-                        <w:sz w:val="18"/>
-                        <w:szCs w:val="18"/>
-                        <w:lang w:bidi="ta-IN"/>
-                        <w14:ligatures w14:val="none"/>
-                      </w:rPr>
-                    </w:pPr>
-                    <w:r>
-                      <w:t xml:space="preserve">Freelance Software Developer | </w:t>
-                    </w:r>
-                    <w:r>
-                      <w:rPr>
-                        <w:color w:val="767171" w:themeColor="background2" w:themeShade="80"/>
-                      </w:rPr>
-                      <w:t xml:space="preserve">2014 – </w:t>
-                    </w:r>
-                    <w:r>
-                      <w:rPr>
-                        <w:color w:val="767171" w:themeColor="background2" w:themeShade="80"/>
-                      </w:rPr>
-                      <w:t>2016</w:t>
-                    </w:r>
-                    <w:r>
-                      <w:rPr>
-                        <w:color w:val="767171" w:themeColor="background2" w:themeShade="80"/>
-                      </w:rPr>
-                      <w:t xml:space="preserve"> </w:t>
-                    </w:r>
-                  </w:p>
-                  <w:p>
-                    <w:pPr>
-                      <w:autoSpaceDE w:val="0"/>
-                      <w:autoSpaceDN w:val="0"/>
-                      <w:adjustRightInd w:val="0"/>
-                      <w:spacing w:before="0" w:after="0" w:line="360" w:lineRule="auto"/>
-                      <w:ind w:left="360"/>
-                      <w:rPr>
-                        <w:rFonts w:ascii="Source Sans Pro Light" w:hAnsi="Source Sans Pro Light" w:cs="OpenSans-Light"/>
-                        <w:color w:val="0D0D0D" w:themeColor="text1" w:themeTint="F2"/>
-                        <w:kern w:val="0"/>
-                        <w:sz w:val="18"/>
-                        <w:szCs w:val="18"/>
-                        <w:lang w:bidi="ta-IN"/>
-                      </w:rPr>
-                    </w:pPr>
-                    <w:r>
-                      <w:rPr>
-                        <w:rFonts w:ascii="Source Sans Pro" w:hAnsi="Source Sans Pro" w:cstheme="majorHAnsi"/>
-                      </w:rPr>
-                      <w:t>Dealout:</w:t>
-                    </w:r>
-                    <w:r>
-                      <w:rPr>
-                        <w:rFonts w:ascii="Source Sans Pro Light" w:hAnsi="Source Sans Pro Light" w:cstheme="majorHAnsi"/>
-                        <w:b/>
-                        <w:bCs/>
-                      </w:rPr>
-                      <w:t xml:space="preserve"> </w:t>
-                    </w:r>
-                  </w:p>
-                  <w:p>
-                    <w:pPr>
-                      <w:pStyle w:val="ResumeText"/>
-                      <w:numPr>
-                        <w:ilvl w:val="0"/>
-                        <w:numId w:val="7"/>
-                      </w:numPr>
-                      <w:spacing w:line="360" w:lineRule="auto"/>
-                      <w:ind w:right="0"/>
-                      <w:rPr>
-                        <w:rFonts w:ascii="Source Sans Pro Light" w:hAnsi="Source Sans Pro Light" w:cs="OpenSans-Light"/>
-                        <w:color w:val="0D0D0D" w:themeColor="text1" w:themeTint="F2"/>
-                        <w:kern w:val="0"/>
-                        <w:sz w:val="18"/>
-                        <w:szCs w:val="18"/>
-                        <w:lang w:bidi="ta-IN"/>
-                      </w:rPr>
-                    </w:pPr>
-                    <w:r>
-                      <w:rPr>
-                        <w:rFonts w:ascii="Source Sans Pro Light" w:hAnsi="Source Sans Pro Light" w:cs="OpenSans-Light"/>
-                        <w:color w:val="0D0D0D" w:themeColor="text1" w:themeTint="F2"/>
-                        <w:kern w:val="0"/>
-                        <w:sz w:val="18"/>
-                        <w:szCs w:val="18"/>
-                        <w:lang w:bidi="ta-IN"/>
-                      </w:rPr>
-                      <w:t>Developed</w:t>
-                    </w:r>
-                    <w:r>
-                      <w:rPr>
-                        <w:rFonts w:ascii="Source Sans Pro Light" w:hAnsi="Source Sans Pro Light" w:cs="OpenSans-Light"/>
-                        <w:color w:val="0D0D0D" w:themeColor="text1" w:themeTint="F2"/>
-                        <w:kern w:val="0"/>
-                        <w:sz w:val="18"/>
-                        <w:szCs w:val="18"/>
-                        <w:lang w:bidi="ta-IN"/>
-                      </w:rPr>
-                      <w:t xml:space="preserve"> the Android app </w:t>
-                    </w:r>
-                    <w:r>
-                      <w:rPr>
-                        <w:rFonts w:ascii="Source Sans Pro Light" w:hAnsi="Source Sans Pro Light" w:cs="OpenSans-Light"/>
-                        <w:color w:val="0D0D0D" w:themeColor="text1" w:themeTint="F2"/>
-                        <w:kern w:val="0"/>
-                        <w:sz w:val="18"/>
-                        <w:szCs w:val="18"/>
-                        <w:lang w:bidi="ta-IN"/>
-                      </w:rPr>
-                      <w:t>that</w:t>
-                    </w:r>
-                    <w:r>
-                      <w:rPr>
-                        <w:rFonts w:ascii="Source Sans Pro Light" w:hAnsi="Source Sans Pro Light" w:cs="OpenSans-Light"/>
-                        <w:color w:val="0D0D0D" w:themeColor="text1" w:themeTint="F2"/>
-                        <w:kern w:val="0"/>
-                        <w:sz w:val="18"/>
-                        <w:szCs w:val="18"/>
-                        <w:lang w:bidi="ta-IN"/>
-                      </w:rPr>
-                      <w:t xml:space="preserve"> allows the users to locate and get deals from the stores around them.</w:t>
-                    </w:r>
-                  </w:p>
-                  <w:p>
-                    <w:pPr>
-                      <w:pStyle w:val="ResumeText"/>
-                      <w:numPr>
-                        <w:ilvl w:val="0"/>
-                        <w:numId w:val="7"/>
-                      </w:numPr>
-                      <w:spacing w:line="360" w:lineRule="auto"/>
-                      <w:rPr>
-                        <w:rFonts w:ascii="Source Sans Pro Light" w:hAnsi="Source Sans Pro Light" w:cs="OpenSans-Light"/>
-                        <w:color w:val="0D0D0D" w:themeColor="text1" w:themeTint="F2"/>
-                        <w:kern w:val="0"/>
-                        <w:sz w:val="18"/>
-                        <w:szCs w:val="18"/>
-                        <w:lang w:bidi="ta-IN"/>
-                      </w:rPr>
-                    </w:pPr>
-                    <w:r>
-                      <w:rPr>
-                        <w:rFonts w:ascii="Source Sans Pro Light" w:hAnsi="Source Sans Pro Light" w:cstheme="minorHAnsi"/>
-                        <w:color w:val="0D0D0D" w:themeColor="text1" w:themeTint="F2"/>
-                        <w:sz w:val="18"/>
-                        <w:szCs w:val="18"/>
-                      </w:rPr>
-                      <w:t>Tools</w:t>
-                    </w:r>
-                    <w:r>
-                      <w:rPr>
-                        <w:rFonts w:ascii="Source Sans Pro Light" w:hAnsi="Source Sans Pro Light" w:cstheme="minorHAnsi"/>
-                        <w:color w:val="0D0D0D" w:themeColor="text1" w:themeTint="F2"/>
-                        <w:sz w:val="18"/>
-                        <w:szCs w:val="18"/>
-                      </w:rPr>
-                      <w:t xml:space="preserve"> Used</w:t>
-                    </w:r>
-                    <w:r>
-                      <w:rPr>
-                        <w:rFonts w:ascii="Source Sans Pro Light" w:hAnsi="Source Sans Pro Light" w:cstheme="minorHAnsi"/>
-                        <w:color w:val="0D0D0D" w:themeColor="text1" w:themeTint="F2"/>
-                        <w:sz w:val="18"/>
-                        <w:szCs w:val="18"/>
-                      </w:rPr>
-                      <w:t xml:space="preserve">: </w:t>
-                    </w:r>
-                    <w:r>
-                      <w:rPr>
-                        <w:rFonts w:ascii="Source Sans Pro Light" w:hAnsi="Source Sans Pro Light" w:cs="OpenSans-Light"/>
-                        <w:color w:val="0D0D0D" w:themeColor="text1" w:themeTint="F2"/>
-                        <w:kern w:val="0"/>
-                        <w:sz w:val="18"/>
-                        <w:szCs w:val="18"/>
-                        <w:lang w:bidi="ta-IN"/>
-                      </w:rPr>
-                      <w:t>Android Studio, Java, JSON, Git.</w:t>
                     </w:r>
                   </w:p>
                 </w:sdtContent>
@@ -2912,29 +3163,194 @@
                         <w:szCs w:val="18"/>
                         <w:lang w:bidi="ta-IN"/>
                       </w:rPr>
-                      <w:t>Worked on AI, X-Ray Vision</w:t>
-                    </w:r>
-                    <w:r>
-                      <w:rPr>
-                        <w:rFonts w:ascii="Source Sans Pro Light" w:hAnsi="Source Sans Pro Light" w:cs="OpenSans-Light"/>
-                        <w:color w:val="0D0D0D" w:themeColor="text1" w:themeTint="F2"/>
-                        <w:kern w:val="0"/>
-                        <w:sz w:val="18"/>
-                        <w:szCs w:val="18"/>
-                        <w:lang w:bidi="ta-IN"/>
-                      </w:rPr>
-                      <w:t xml:space="preserve"> (Shader and Script)</w:t>
-                    </w:r>
-                    <w:r>
-                      <w:rPr>
-                        <w:rFonts w:ascii="Source Sans Pro Light" w:hAnsi="Source Sans Pro Light" w:cs="OpenSans-Light"/>
-                        <w:color w:val="0D0D0D" w:themeColor="text1" w:themeTint="F2"/>
-                        <w:kern w:val="0"/>
-                        <w:sz w:val="18"/>
-                        <w:szCs w:val="18"/>
-                        <w:lang w:bidi="ta-IN"/>
-                      </w:rPr>
-                      <w:t>, Outline Shader, Hackable Cameras, Interactive Objects, Post Processing Effects, Traps, Forcefield Shader, Holographic Shader, and Sound Manager.</w:t>
+                      <w:t>Worked on AI,</w:t>
+                    </w:r>
+                    <w:r>
+                      <w:rPr>
+                        <w:rFonts w:ascii="Source Sans Pro Light" w:hAnsi="Source Sans Pro Light" w:cs="OpenSans-Light"/>
+                        <w:color w:val="0D0D0D" w:themeColor="text1" w:themeTint="F2"/>
+                        <w:kern w:val="0"/>
+                        <w:sz w:val="18"/>
+                        <w:szCs w:val="18"/>
+                        <w:lang w:bidi="ta-IN"/>
+                      </w:rPr>
+                      <w:t xml:space="preserve"> </w:t>
+                    </w:r>
+                    <w:r>
+                      <w:rPr>
+                        <w:rFonts w:ascii="Source Sans Pro Light" w:hAnsi="Source Sans Pro Light" w:cs="OpenSans-Light"/>
+                        <w:color w:val="0D0D0D" w:themeColor="text1" w:themeTint="F2"/>
+                        <w:kern w:val="0"/>
+                        <w:sz w:val="18"/>
+                        <w:szCs w:val="18"/>
+                        <w:lang w:bidi="ta-IN"/>
+                      </w:rPr>
+                      <w:t>Hackable Cameras</w:t>
+                    </w:r>
+                    <w:r>
+                      <w:rPr>
+                        <w:rFonts w:ascii="Source Sans Pro Light" w:hAnsi="Source Sans Pro Light" w:cs="OpenSans-Light"/>
+                        <w:color w:val="0D0D0D" w:themeColor="text1" w:themeTint="F2"/>
+                        <w:kern w:val="0"/>
+                        <w:sz w:val="18"/>
+                        <w:szCs w:val="18"/>
+                        <w:lang w:bidi="ta-IN"/>
+                      </w:rPr>
+                      <w:t xml:space="preserve">, </w:t>
+                    </w:r>
+                    <w:r>
+                      <w:rPr>
+                        <w:rFonts w:ascii="Source Sans Pro Light" w:hAnsi="Source Sans Pro Light" w:cs="OpenSans-Light"/>
+                        <w:color w:val="0D0D0D" w:themeColor="text1" w:themeTint="F2"/>
+                        <w:kern w:val="0"/>
+                        <w:sz w:val="18"/>
+                        <w:szCs w:val="18"/>
+                        <w:lang w:bidi="ta-IN"/>
+                      </w:rPr>
+                      <w:t xml:space="preserve">Post Processing </w:t>
+                    </w:r>
+                    <w:r>
+                      <w:rPr>
+                        <w:rFonts w:ascii="Source Sans Pro Light" w:hAnsi="Source Sans Pro Light" w:cs="OpenSans-Light"/>
+                        <w:color w:val="0D0D0D" w:themeColor="text1" w:themeTint="F2"/>
+                        <w:kern w:val="0"/>
+                        <w:sz w:val="18"/>
+                        <w:szCs w:val="18"/>
+                        <w:lang w:bidi="ta-IN"/>
+                      </w:rPr>
+                      <w:t>FX</w:t>
+                    </w:r>
+                    <w:r>
+                      <w:rPr>
+                        <w:rFonts w:ascii="Source Sans Pro Light" w:hAnsi="Source Sans Pro Light" w:cs="OpenSans-Light"/>
+                        <w:color w:val="0D0D0D" w:themeColor="text1" w:themeTint="F2"/>
+                        <w:kern w:val="0"/>
+                        <w:sz w:val="18"/>
+                        <w:szCs w:val="18"/>
+                        <w:lang w:bidi="ta-IN"/>
+                      </w:rPr>
+                      <w:t xml:space="preserve">, </w:t>
+                    </w:r>
+                    <w:r>
+                      <w:rPr>
+                        <w:rFonts w:ascii="Source Sans Pro Light" w:hAnsi="Source Sans Pro Light" w:cs="OpenSans-Light"/>
+                        <w:color w:val="0D0D0D" w:themeColor="text1" w:themeTint="F2"/>
+                        <w:kern w:val="0"/>
+                        <w:sz w:val="18"/>
+                        <w:szCs w:val="18"/>
+                        <w:lang w:bidi="ta-IN"/>
+                      </w:rPr>
+                      <w:t>Shader</w:t>
+                    </w:r>
+                    <w:r>
+                      <w:rPr>
+                        <w:rFonts w:ascii="Source Sans Pro Light" w:hAnsi="Source Sans Pro Light" w:cs="OpenSans-Light"/>
+                        <w:color w:val="0D0D0D" w:themeColor="text1" w:themeTint="F2"/>
+                        <w:kern w:val="0"/>
+                        <w:sz w:val="18"/>
+                        <w:szCs w:val="18"/>
+                        <w:lang w:bidi="ta-IN"/>
+                      </w:rPr>
+                      <w:t>s for</w:t>
+                    </w:r>
+                    <w:r>
+                      <w:rPr>
+                        <w:rFonts w:ascii="Source Sans Pro Light" w:hAnsi="Source Sans Pro Light" w:cs="OpenSans-Light"/>
+                        <w:color w:val="0D0D0D" w:themeColor="text1" w:themeTint="F2"/>
+                        <w:kern w:val="0"/>
+                        <w:sz w:val="18"/>
+                        <w:szCs w:val="18"/>
+                        <w:lang w:bidi="ta-IN"/>
+                      </w:rPr>
+                      <w:t xml:space="preserve"> </w:t>
+                    </w:r>
+                    <w:r>
+                      <w:rPr>
+                        <w:rFonts w:ascii="Source Sans Pro Light" w:hAnsi="Source Sans Pro Light" w:cs="OpenSans-Light"/>
+                        <w:color w:val="0D0D0D" w:themeColor="text1" w:themeTint="F2"/>
+                        <w:kern w:val="0"/>
+                        <w:sz w:val="18"/>
+                        <w:szCs w:val="18"/>
+                        <w:lang w:bidi="ta-IN"/>
+                      </w:rPr>
+                      <w:t>X-Ray Vision, Outlin</w:t>
+                    </w:r>
+                    <w:r>
+                      <w:rPr>
+                        <w:rFonts w:ascii="Source Sans Pro Light" w:hAnsi="Source Sans Pro Light" w:cs="OpenSans-Light"/>
+                        <w:color w:val="0D0D0D" w:themeColor="text1" w:themeTint="F2"/>
+                        <w:kern w:val="0"/>
+                        <w:sz w:val="18"/>
+                        <w:szCs w:val="18"/>
+                        <w:lang w:bidi="ta-IN"/>
+                      </w:rPr>
+                      <w:t>es</w:t>
+                    </w:r>
+                    <w:r>
+                      <w:rPr>
+                        <w:rFonts w:ascii="Source Sans Pro Light" w:hAnsi="Source Sans Pro Light" w:cs="OpenSans-Light"/>
+                        <w:color w:val="0D0D0D" w:themeColor="text1" w:themeTint="F2"/>
+                        <w:kern w:val="0"/>
+                        <w:sz w:val="18"/>
+                        <w:szCs w:val="18"/>
+                        <w:lang w:bidi="ta-IN"/>
+                      </w:rPr>
+                      <w:t xml:space="preserve">, </w:t>
+                    </w:r>
+                    <w:r>
+                      <w:rPr>
+                        <w:rFonts w:ascii="Source Sans Pro Light" w:hAnsi="Source Sans Pro Light" w:cs="OpenSans-Light"/>
+                        <w:color w:val="0D0D0D" w:themeColor="text1" w:themeTint="F2"/>
+                        <w:kern w:val="0"/>
+                        <w:sz w:val="18"/>
+                        <w:szCs w:val="18"/>
+                        <w:lang w:bidi="ta-IN"/>
+                      </w:rPr>
+                      <w:t>Forcefield</w:t>
+                    </w:r>
+                    <w:r>
+                      <w:rPr>
+                        <w:rFonts w:ascii="Source Sans Pro Light" w:hAnsi="Source Sans Pro Light" w:cs="OpenSans-Light"/>
+                        <w:color w:val="0D0D0D" w:themeColor="text1" w:themeTint="F2"/>
+                        <w:kern w:val="0"/>
+                        <w:sz w:val="18"/>
+                        <w:szCs w:val="18"/>
+                        <w:lang w:bidi="ta-IN"/>
+                      </w:rPr>
+                      <w:t>s</w:t>
+                    </w:r>
+                    <w:r>
+                      <w:rPr>
+                        <w:rFonts w:ascii="Source Sans Pro Light" w:hAnsi="Source Sans Pro Light" w:cs="OpenSans-Light"/>
+                        <w:color w:val="0D0D0D" w:themeColor="text1" w:themeTint="F2"/>
+                        <w:kern w:val="0"/>
+                        <w:sz w:val="18"/>
+                        <w:szCs w:val="18"/>
+                        <w:lang w:bidi="ta-IN"/>
+                      </w:rPr>
+                      <w:t xml:space="preserve"> </w:t>
+                    </w:r>
+                    <w:r>
+                      <w:rPr>
+                        <w:rFonts w:ascii="Source Sans Pro Light" w:hAnsi="Source Sans Pro Light" w:cs="OpenSans-Light"/>
+                        <w:color w:val="0D0D0D" w:themeColor="text1" w:themeTint="F2"/>
+                        <w:kern w:val="0"/>
+                        <w:sz w:val="18"/>
+                        <w:szCs w:val="18"/>
+                        <w:lang w:bidi="ta-IN"/>
+                      </w:rPr>
+                      <w:t>and Holograms</w:t>
+                    </w:r>
+                    <w:r>
+                      <w:rPr>
+                        <w:rFonts w:ascii="Source Sans Pro Light" w:hAnsi="Source Sans Pro Light" w:cs="OpenSans-Light"/>
+                        <w:color w:val="0D0D0D" w:themeColor="text1" w:themeTint="F2"/>
+                        <w:kern w:val="0"/>
+                        <w:sz w:val="18"/>
+                        <w:szCs w:val="18"/>
+                        <w:lang w:bidi="ta-IN"/>
+                      </w:rPr>
+                      <w:t>.</w:t>
                     </w:r>
                   </w:p>
                   <w:p>
@@ -3662,13 +4078,33 @@
                               <w:rPr>
                                 <w:rFonts w:ascii="Source Sans Pro" w:hAnsi="Source Sans Pro"/>
                               </w:rPr>
-                              <w:t xml:space="preserve"> Express,</w:t>
+                              <w:t xml:space="preserve"> </w:t>
                             </w:r>
                             <w:r>
                               <w:rPr>
                                 <w:rFonts w:ascii="Source Sans Pro" w:hAnsi="Source Sans Pro"/>
                               </w:rPr>
-                              <w:t xml:space="preserve"> Laravel, Django, Data Structures, Algorithms, Networking, Arduino.</w:t>
+                              <w:t xml:space="preserve">Spring, </w:t>
+                            </w:r>
+                            <w:r>
+                              <w:rPr>
+                                <w:rFonts w:ascii="Source Sans Pro" w:hAnsi="Source Sans Pro"/>
+                              </w:rPr>
+                              <w:t>Express,</w:t>
+                            </w:r>
+                            <w:r>
+                              <w:rPr>
+                                <w:rFonts w:ascii="Source Sans Pro" w:hAnsi="Source Sans Pro"/>
+                              </w:rPr>
+                              <w:t xml:space="preserve"> Laravel, Django, Data Structures, Algorithms, Networking, Arduino</w:t>
+                            </w:r>
+                            <w:bookmarkStart w:id="0" w:name="_GoBack"/>
+                            <w:bookmarkEnd w:id="0"/>
+                            <w:r>
+                              <w:rPr>
+                                <w:rFonts w:ascii="Source Sans Pro" w:hAnsi="Source Sans Pro"/>
+                              </w:rPr>
+                              <w:t>.</w:t>
                             </w:r>
                           </w:p>
                         </w:sdtContent>
@@ -5492,7 +5928,7 @@
       </w:pPr>
     </w:pPrDefault>
   </w:docDefaults>
-  <w:latentStyles w:defLockedState="0" w:defUIPriority="99" w:defSemiHidden="0" w:defUnhideWhenUsed="0" w:defQFormat="0" w:count="375">
+  <w:latentStyles w:defLockedState="0" w:defUIPriority="99" w:defSemiHidden="0" w:defUnhideWhenUsed="0" w:defQFormat="0" w:count="377">
     <w:lsdException w:name="Normal" w:uiPriority="0" w:qFormat="1"/>
     <w:lsdException w:name="heading 1" w:uiPriority="1" w:qFormat="1"/>
     <w:lsdException w:name="heading 2" w:semiHidden="1" w:uiPriority="0" w:unhideWhenUsed="1" w:qFormat="1"/>
@@ -5598,7 +6034,6 @@
     <w:lsdException w:name="HTML Sample" w:semiHidden="1" w:unhideWhenUsed="1"/>
     <w:lsdException w:name="HTML Typewriter" w:semiHidden="1" w:unhideWhenUsed="1"/>
     <w:lsdException w:name="HTML Variable" w:semiHidden="1" w:unhideWhenUsed="1"/>
-    <w:lsdException w:name="Normal Table" w:semiHidden="1" w:unhideWhenUsed="1"/>
     <w:lsdException w:name="annotation subject" w:semiHidden="1" w:unhideWhenUsed="1"/>
     <w:lsdException w:name="No List" w:semiHidden="1" w:unhideWhenUsed="1"/>
     <w:lsdException w:name="Outline List 1" w:semiHidden="1" w:unhideWhenUsed="1"/>
@@ -5644,11 +6079,9 @@
     <w:lsdException w:name="Table Subtle 1" w:semiHidden="1" w:unhideWhenUsed="1"/>
     <w:lsdException w:name="Table Subtle 2" w:semiHidden="1" w:unhideWhenUsed="1"/>
     <w:lsdException w:name="Table Web 1" w:semiHidden="1" w:unhideWhenUsed="1"/>
-    <w:lsdException w:name="Table Web 2" w:semiHidden="1" w:unhideWhenUsed="1"/>
     <w:lsdException w:name="Table Web 3" w:semiHidden="1" w:unhideWhenUsed="1"/>
     <w:lsdException w:name="Balloon Text" w:semiHidden="1" w:unhideWhenUsed="1"/>
     <w:lsdException w:name="Table Grid" w:uiPriority="59"/>
-    <w:lsdException w:name="Table Theme" w:semiHidden="1" w:unhideWhenUsed="1"/>
     <w:lsdException w:name="Placeholder Text" w:semiHidden="1"/>
     <w:lsdException w:name="No Spacing" w:semiHidden="1" w:uiPriority="9" w:unhideWhenUsed="1" w:qFormat="1"/>
     <w:lsdException w:name="Light Shading" w:uiPriority="60"/>
@@ -5868,6 +6301,8 @@
     <w:lsdException w:name="Smart Hyperlink" w:semiHidden="1" w:unhideWhenUsed="1"/>
     <w:lsdException w:name="Hashtag" w:semiHidden="1" w:unhideWhenUsed="1"/>
     <w:lsdException w:name="Unresolved Mention" w:semiHidden="1" w:unhideWhenUsed="1"/>
+    <w:lsdException w:name="Smart Link" w:semiHidden="1" w:unhideWhenUsed="1"/>
+    <w:lsdException w:name="Smart Link Error" w:semiHidden="1" w:unhideWhenUsed="1"/>
   </w:latentStyles>
   <w:style w:type="paragraph" w:default="1" w:styleId="Normal">
     <w:name w:val="Normal"/>
@@ -6072,7 +6507,6 @@
   <w:style w:type="character" w:default="1" w:styleId="DefaultParagraphFont">
     <w:name w:val="Default Paragraph Font"/>
     <w:uiPriority w:val="1"/>
-    <w:semiHidden/>
     <w:unhideWhenUsed/>
   </w:style>
   <w:style w:type="table" w:default="1" w:styleId="TableNormal">
@@ -6565,35 +6999,6 @@
     </w:docPart>
     <w:docPart>
       <w:docPartPr>
-        <w:name w:val="A68DCC01382A40A79D1C6BF26FEBF129"/>
-        <w:category>
-          <w:name w:val="General"/>
-          <w:gallery w:val="placeholder"/>
-        </w:category>
-        <w:types>
-          <w:type w:val="bbPlcHdr"/>
-        </w:types>
-        <w:behaviors>
-          <w:behavior w:val="content"/>
-        </w:behaviors>
-        <w:guid w:val="{78200E30-B411-4087-BBB1-78284156ED8D}"/>
-      </w:docPartPr>
-      <w:docPartBody>
-        <w:p>
-          <w:pPr>
-            <w:pStyle w:val="A68DCC01382A40A79D1C6BF26FEBF129"/>
-          </w:pPr>
-          <w:r>
-            <w:rPr>
-              <w:rStyle w:val="PlaceholderText"/>
-            </w:rPr>
-            <w:t>Enter any content that you want to repeat, including other content controls. You can also insert this control around table rows in order to repeat parts of a table.</w:t>
-          </w:r>
-        </w:p>
-      </w:docPartBody>
-    </w:docPart>
-    <w:docPart>
-      <w:docPartPr>
         <w:name w:val="2B0E05B5E3F24FCCB519D7FEFAFB12A7"/>
         <w:category>
           <w:name w:val="General"/>
@@ -6611,35 +7016,6 @@
         <w:p>
           <w:pPr>
             <w:pStyle w:val="2B0E05B5E3F24FCCB519D7FEFAFB12A7"/>
-          </w:pPr>
-          <w:r>
-            <w:rPr>
-              <w:rStyle w:val="PlaceholderText"/>
-            </w:rPr>
-            <w:t>Enter any content that you want to repeat, including other content controls. You can also insert this control around table rows in order to repeat parts of a table.</w:t>
-          </w:r>
-        </w:p>
-      </w:docPartBody>
-    </w:docPart>
-    <w:docPart>
-      <w:docPartPr>
-        <w:name w:val="7936C17563F04E07B6BA581E59498894"/>
-        <w:category>
-          <w:name w:val="General"/>
-          <w:gallery w:val="placeholder"/>
-        </w:category>
-        <w:types>
-          <w:type w:val="bbPlcHdr"/>
-        </w:types>
-        <w:behaviors>
-          <w:behavior w:val="content"/>
-        </w:behaviors>
-        <w:guid w:val="{A2AB576D-F21B-4794-8750-89F37C346BF3}"/>
-      </w:docPartPr>
-      <w:docPartBody>
-        <w:p>
-          <w:pPr>
-            <w:pStyle w:val="7936C17563F04E07B6BA581E59498894"/>
           </w:pPr>
           <w:r>
             <w:rPr>
@@ -6818,6 +7194,64 @@
         </w:p>
       </w:docPartBody>
     </w:docPart>
+    <w:docPart>
+      <w:docPartPr>
+        <w:name w:val="20B673B0A6F24D7EA854C5D54DA0B9D8"/>
+        <w:category>
+          <w:name w:val="General"/>
+          <w:gallery w:val="placeholder"/>
+        </w:category>
+        <w:types>
+          <w:type w:val="bbPlcHdr"/>
+        </w:types>
+        <w:behaviors>
+          <w:behavior w:val="content"/>
+        </w:behaviors>
+        <w:guid w:val="{2B71434F-FB0B-42E8-9457-547F295F714C}"/>
+      </w:docPartPr>
+      <w:docPartBody>
+        <w:p>
+          <w:pPr>
+            <w:pStyle w:val="20B673B0A6F24D7EA854C5D54DA0B9D8"/>
+          </w:pPr>
+          <w:r>
+            <w:rPr>
+              <w:rStyle w:val="PlaceholderText"/>
+            </w:rPr>
+            <w:t>Enter any content that you want to repeat, including other content controls. You can also insert this control around table rows in order to repeat parts of a table.</w:t>
+          </w:r>
+        </w:p>
+      </w:docPartBody>
+    </w:docPart>
+    <w:docPart>
+      <w:docPartPr>
+        <w:name w:val="926D3E5696AE4FCAA701731A30CC4AF6"/>
+        <w:category>
+          <w:name w:val="General"/>
+          <w:gallery w:val="placeholder"/>
+        </w:category>
+        <w:types>
+          <w:type w:val="bbPlcHdr"/>
+        </w:types>
+        <w:behaviors>
+          <w:behavior w:val="content"/>
+        </w:behaviors>
+        <w:guid w:val="{D9297A39-EB09-476D-B959-05E866CF9141}"/>
+      </w:docPartPr>
+      <w:docPartBody>
+        <w:p>
+          <w:pPr>
+            <w:pStyle w:val="926D3E5696AE4FCAA701731A30CC4AF6"/>
+          </w:pPr>
+          <w:r>
+            <w:rPr>
+              <w:rStyle w:val="PlaceholderText"/>
+            </w:rPr>
+            <w:t>Enter any content that you want to repeat, including other content controls. You can also insert this control around table rows in order to repeat parts of a table.</w:t>
+          </w:r>
+        </w:p>
+      </w:docPartBody>
+    </w:docPart>
   </w:docParts>
 </w:glossaryDocument>
 </file>
@@ -6836,7 +7270,7 @@
     <w:charset w:val="00"/>
     <w:family w:val="roman"/>
     <w:pitch w:val="variable"/>
-    <w:sig w:usb0="E0002EFF" w:usb1="C000785B" w:usb2="00000009" w:usb3="00000000" w:csb0="000001FF" w:csb1="00000000"/>
+    <w:sig w:usb0="E0002AFF" w:usb1="C0007843" w:usb2="00000009" w:usb3="00000000" w:csb0="000001FF" w:csb1="00000000"/>
   </w:font>
   <w:font w:name="Courier New">
     <w:panose1 w:val="02070309020205020404"/>
@@ -6857,7 +7291,7 @@
     <w:charset w:val="00"/>
     <w:family w:val="swiss"/>
     <w:pitch w:val="variable"/>
-    <w:sig w:usb0="E0002AFF" w:usb1="C000247B" w:usb2="00000009" w:usb3="00000000" w:csb0="000001FF" w:csb1="00000000"/>
+    <w:sig w:usb0="E00002FF" w:usb1="4000ACFF" w:usb2="00000001" w:usb3="00000000" w:csb0="0000019F" w:csb1="00000000"/>
   </w:font>
   <w:font w:name="Latha">
     <w:panose1 w:val="020B0604020202020204"/>
@@ -6879,7 +7313,7 @@
     <w:charset w:val="00"/>
     <w:family w:val="swiss"/>
     <w:pitch w:val="variable"/>
-    <w:sig w:usb0="E0002AFF" w:usb1="C000247B" w:usb2="00000009" w:usb3="00000000" w:csb0="000001FF" w:csb1="00000000"/>
+    <w:sig w:usb0="A00002EF" w:usb1="4000207B" w:usb2="00000000" w:usb3="00000000" w:csb0="0000009F" w:csb1="00000000"/>
   </w:font>
   <w:font w:name="Quicksand Bold">
     <w:panose1 w:val="00000000000000000000"/>
@@ -6969,6 +7403,7 @@
     <w:rsid w:val="00016A7D"/>
     <w:rsid w:val="000E0B35"/>
     <w:rsid w:val="000E0DFA"/>
+    <w:rsid w:val="00134E69"/>
     <w:rsid w:val="00220CC7"/>
     <w:rsid w:val="002F2A51"/>
     <w:rsid w:val="003125C3"/>
@@ -6985,6 +7420,7 @@
     <w:rsid w:val="00BA3E1E"/>
     <w:rsid w:val="00C83F07"/>
     <w:rsid w:val="00C95F5E"/>
+    <w:rsid w:val="00CA01C7"/>
     <w:rsid w:val="00DF4706"/>
     <w:rsid w:val="00F228BB"/>
     <w:rsid w:val="00F5351A"/>
@@ -7030,7 +7466,7 @@
       </w:pPr>
     </w:pPrDefault>
   </w:docDefaults>
-  <w:latentStyles w:defLockedState="0" w:defUIPriority="99" w:defSemiHidden="0" w:defUnhideWhenUsed="0" w:defQFormat="0" w:count="375">
+  <w:latentStyles w:defLockedState="0" w:defUIPriority="99" w:defSemiHidden="0" w:defUnhideWhenUsed="0" w:defQFormat="0" w:count="377">
     <w:lsdException w:name="Normal" w:uiPriority="0" w:qFormat="1"/>
     <w:lsdException w:name="heading 1" w:uiPriority="9" w:qFormat="1"/>
     <w:lsdException w:name="heading 2" w:semiHidden="1" w:uiPriority="9" w:unhideWhenUsed="1" w:qFormat="1"/>
@@ -7136,7 +7572,6 @@
     <w:lsdException w:name="HTML Sample" w:semiHidden="1" w:unhideWhenUsed="1"/>
     <w:lsdException w:name="HTML Typewriter" w:semiHidden="1" w:unhideWhenUsed="1"/>
     <w:lsdException w:name="HTML Variable" w:semiHidden="1" w:unhideWhenUsed="1"/>
-    <w:lsdException w:name="Normal Table" w:semiHidden="1" w:unhideWhenUsed="1"/>
     <w:lsdException w:name="annotation subject" w:semiHidden="1" w:unhideWhenUsed="1"/>
     <w:lsdException w:name="No List" w:semiHidden="1" w:unhideWhenUsed="1"/>
     <w:lsdException w:name="Outline List 1" w:semiHidden="1" w:unhideWhenUsed="1"/>
@@ -7182,11 +7617,9 @@
     <w:lsdException w:name="Table Subtle 1" w:semiHidden="1" w:unhideWhenUsed="1"/>
     <w:lsdException w:name="Table Subtle 2" w:semiHidden="1" w:unhideWhenUsed="1"/>
     <w:lsdException w:name="Table Web 1" w:semiHidden="1" w:unhideWhenUsed="1"/>
-    <w:lsdException w:name="Table Web 2" w:semiHidden="1" w:unhideWhenUsed="1"/>
     <w:lsdException w:name="Table Web 3" w:semiHidden="1" w:unhideWhenUsed="1"/>
     <w:lsdException w:name="Balloon Text" w:semiHidden="1" w:unhideWhenUsed="1"/>
     <w:lsdException w:name="Table Grid" w:uiPriority="39"/>
-    <w:lsdException w:name="Table Theme" w:semiHidden="1" w:unhideWhenUsed="1"/>
     <w:lsdException w:name="Placeholder Text" w:semiHidden="1"/>
     <w:lsdException w:name="No Spacing" w:uiPriority="1" w:qFormat="1"/>
     <w:lsdException w:name="Light Shading" w:uiPriority="60"/>
@@ -7406,6 +7839,8 @@
     <w:lsdException w:name="Smart Hyperlink" w:semiHidden="1" w:unhideWhenUsed="1"/>
     <w:lsdException w:name="Hashtag" w:semiHidden="1" w:unhideWhenUsed="1"/>
     <w:lsdException w:name="Unresolved Mention" w:semiHidden="1" w:unhideWhenUsed="1"/>
+    <w:lsdException w:name="Smart Link" w:semiHidden="1" w:unhideWhenUsed="1"/>
+    <w:lsdException w:name="Smart Link Error" w:semiHidden="1" w:unhideWhenUsed="1"/>
   </w:latentStyles>
   <w:style w:type="paragraph" w:default="1" w:styleId="Normal">
     <w:name w:val="Normal"/>
@@ -7467,7 +7902,7 @@
     <w:basedOn w:val="DefaultParagraphFont"/>
     <w:uiPriority w:val="99"/>
     <w:semiHidden/>
-    <w:rsid w:val="006A1E8F"/>
+    <w:rsid w:val="00CA01C7"/>
     <w:rPr>
       <w:color w:val="808080"/>
     </w:rPr>
@@ -8533,6 +8968,18 @@
   <w:style w:type="paragraph" w:customStyle="1" w:styleId="71EEF4B6464349CC8DE5759AC1E94634">
     <w:name w:val="71EEF4B6464349CC8DE5759AC1E94634"/>
     <w:rsid w:val="00C83F07"/>
+  </w:style>
+  <w:style w:type="paragraph" w:customStyle="1" w:styleId="20B673B0A6F24D7EA854C5D54DA0B9D8">
+    <w:name w:val="20B673B0A6F24D7EA854C5D54DA0B9D8"/>
+    <w:rsid w:val="00CA01C7"/>
+  </w:style>
+  <w:style w:type="paragraph" w:customStyle="1" w:styleId="926D3E5696AE4FCAA701731A30CC4AF6">
+    <w:name w:val="926D3E5696AE4FCAA701731A30CC4AF6"/>
+    <w:rsid w:val="00CA01C7"/>
+  </w:style>
+  <w:style w:type="paragraph" w:customStyle="1" w:styleId="96FB8123EE64426D852DA350499FDD85">
+    <w:name w:val="96FB8123EE64426D852DA350499FDD85"/>
+    <w:rsid w:val="00CA01C7"/>
   </w:style>
 </w:styles>
 </file>
@@ -8880,7 +9327,7 @@
 </file>
 
 <file path=customXml/itemProps3.xml><?xml version="1.0" encoding="utf-8"?>
-<ds:datastoreItem xmlns:ds="http://schemas.openxmlformats.org/officeDocument/2006/customXml" ds:itemID="{4BB81711-DC15-41EC-A819-25DE40959FF7}">
+<ds:datastoreItem xmlns:ds="http://schemas.openxmlformats.org/officeDocument/2006/customXml" ds:itemID="{9D1D32C8-B604-481A-A0AE-AAF1FD52C154}">
   <ds:schemaRefs>
     <ds:schemaRef ds:uri="http://schemas.openxmlformats.org/officeDocument/2006/bibliography"/>
   </ds:schemaRefs>

</xml_diff>